<commit_message>
Pushed Piano C3 Sample Note, Created TestScript, Updated References
</commit_message>
<xml_diff>
--- a/Admin/References.docx
+++ b/Admin/References.docx
@@ -14,6 +14,7 @@
       </w:r>
     </w:p>
     <w:p>
+      <w:bookmarkStart w:id="0" w:name="_GoBack"/>
       <w:proofErr w:type="spellStart"/>
       <w:r>
         <w:t>Drudiverse</w:t>
@@ -86,66 +87,61 @@
       </w:r>
     </w:p>
     <w:p>
-      <w:proofErr w:type="spellStart"/>
-      <w:r>
-        <w:t>mviranyi</w:t>
-      </w:r>
-      <w:proofErr w:type="spellEnd"/>
-      <w:r>
-        <w:t xml:space="preserve">, </w:t>
-      </w:r>
-      <w:proofErr w:type="spellStart"/>
-      <w:r>
-        <w:t>theDrake</w:t>
-      </w:r>
-      <w:proofErr w:type="spellEnd"/>
-      <w:r>
-        <w:t xml:space="preserve"> et al. (2019) </w:t>
-      </w:r>
-      <w:proofErr w:type="spellStart"/>
-      <w:r>
-        <w:rPr>
-          <w:i/>
-        </w:rPr>
-        <w:t>Unity.gitignore</w:t>
-      </w:r>
-      <w:proofErr w:type="spellEnd"/>
-      <w:r>
-        <w:rPr>
-          <w:i/>
-        </w:rPr>
-        <w:t xml:space="preserve">. </w:t>
-      </w:r>
-      <w:r>
-        <w:t xml:space="preserve">Available at: </w:t>
-      </w:r>
-      <w:r>
-        <w:t>https://github.com/github/gitignore/blob/master/Unity.gitignore</w:t>
-      </w:r>
-      <w:r>
-        <w:t xml:space="preserve"> (Accessed: 20 October 2019).</w:t>
+      <w:r>
+        <w:t xml:space="preserve">Goup_1 (2013) </w:t>
+      </w:r>
+      <w:r>
+        <w:rPr>
+          <w:i/>
+        </w:rPr>
+        <w:t>Piano Key C3</w:t>
+      </w:r>
+      <w:r>
+        <w:t xml:space="preserve">. Available at: </w:t>
+      </w:r>
+      <w:r>
+        <w:t>https://freesound.org/people/Goup_1/sounds/176448/</w:t>
+      </w:r>
+      <w:r>
+        <w:t xml:space="preserve"> (Accessed: 21 October 2019).</w:t>
       </w:r>
     </w:p>
     <w:p>
       <w:proofErr w:type="spellStart"/>
       <w:r>
-        <w:t>Tuxic</w:t>
+        <w:t>mviranyi</w:t>
       </w:r>
       <w:proofErr w:type="spellEnd"/>
       <w:r>
-        <w:t xml:space="preserve"> (2013) </w:t>
-      </w:r>
-      <w:r>
-        <w:rPr>
-          <w:i/>
-        </w:rPr>
-        <w:t xml:space="preserve">Unity: metronome like a pro. </w:t>
+        <w:t xml:space="preserve">, </w:t>
+      </w:r>
+      <w:proofErr w:type="spellStart"/>
+      <w:r>
+        <w:t>theDrake</w:t>
+      </w:r>
+      <w:proofErr w:type="spellEnd"/>
+      <w:r>
+        <w:t xml:space="preserve"> et al. (2019) </w:t>
+      </w:r>
+      <w:proofErr w:type="spellStart"/>
+      <w:r>
+        <w:rPr>
+          <w:i/>
+        </w:rPr>
+        <w:t>Unity.gitignore</w:t>
+      </w:r>
+      <w:proofErr w:type="spellEnd"/>
+      <w:r>
+        <w:rPr>
+          <w:i/>
+        </w:rPr>
+        <w:t xml:space="preserve">. </w:t>
       </w:r>
       <w:r>
         <w:t xml:space="preserve">Available at: </w:t>
       </w:r>
       <w:r>
-        <w:t>http://cubeslam.net/2013/12/19/unity-metronome-like-a-pro/</w:t>
+        <w:t>https://github.com/github/gitignore/blob/master/Unity.gitignore</w:t>
       </w:r>
       <w:r>
         <w:t xml:space="preserve"> (Accessed: 20 October 2019).</w:t>
@@ -154,6 +150,70 @@
     <w:p>
       <w:proofErr w:type="spellStart"/>
       <w:r>
+        <w:t>Pleaner</w:t>
+      </w:r>
+      <w:proofErr w:type="spellEnd"/>
+      <w:r>
+        <w:t xml:space="preserve">, M. (2016) </w:t>
+      </w:r>
+      <w:r>
+        <w:rPr>
+          <w:i/>
+        </w:rPr>
+        <w:t xml:space="preserve">How to reference or calculate the percentage pitch change between two </w:t>
+      </w:r>
+      <w:proofErr w:type="gramStart"/>
+      <w:r>
+        <w:rPr>
+          <w:i/>
+        </w:rPr>
+        <w:t>notes?.</w:t>
+      </w:r>
+      <w:proofErr w:type="gramEnd"/>
+      <w:r>
+        <w:rPr>
+          <w:i/>
+        </w:rPr>
+        <w:t xml:space="preserve"> </w:t>
+      </w:r>
+      <w:r>
+        <w:t xml:space="preserve">Available at: </w:t>
+      </w:r>
+      <w:r>
+        <w:t>https://music.stackexchange.com/questions/49803/how-to-reference-or-calculate-the-percentage-pitch-change-between-two-notes</w:t>
+      </w:r>
+      <w:r>
+        <w:t xml:space="preserve"> (Accessed: 21 October 2019).</w:t>
+      </w:r>
+    </w:p>
+    <w:p>
+      <w:proofErr w:type="spellStart"/>
+      <w:r>
+        <w:t>Tuxic</w:t>
+      </w:r>
+      <w:proofErr w:type="spellEnd"/>
+      <w:r>
+        <w:t xml:space="preserve"> (2013) </w:t>
+      </w:r>
+      <w:r>
+        <w:rPr>
+          <w:i/>
+        </w:rPr>
+        <w:t xml:space="preserve">Unity: metronome like a pro. </w:t>
+      </w:r>
+      <w:r>
+        <w:t xml:space="preserve">Available at: </w:t>
+      </w:r>
+      <w:r>
+        <w:t>http://cubeslam.net/2013/12/19/unity-metronome-like-a-pro/</w:t>
+      </w:r>
+      <w:r>
+        <w:t xml:space="preserve"> (Accessed: 20 October 2019).</w:t>
+      </w:r>
+    </w:p>
+    <w:p>
+      <w:proofErr w:type="spellStart"/>
+      <w:r>
         <w:t>Zotov</w:t>
       </w:r>
       <w:proofErr w:type="spellEnd"/>
@@ -203,7 +263,6 @@
       <w:r>
         <w:t xml:space="preserve"> (Accessed: 9 October 2019).</w:t>
       </w:r>
-      <w:bookmarkStart w:id="0" w:name="_GoBack"/>
       <w:bookmarkEnd w:id="0"/>
     </w:p>
     <w:sectPr>

</xml_diff>

<commit_message>
Uploaded ObjectPooler, Created Bounds Colliders, Added Additional Synth Samples
</commit_message>
<xml_diff>
--- a/Admin/References.docx
+++ b/Admin/References.docx
@@ -14,206 +14,269 @@
       </w:r>
     </w:p>
     <w:p>
+      <w:r>
+        <w:t xml:space="preserve">cstabile18 (2014) </w:t>
+      </w:r>
+      <w:r>
+        <w:rPr>
+          <w:i/>
+        </w:rPr>
+        <w:t xml:space="preserve">How to set screen </w:t>
+      </w:r>
+      <w:proofErr w:type="gramStart"/>
+      <w:r>
+        <w:rPr>
+          <w:i/>
+        </w:rPr>
+        <w:t>boundaries?.</w:t>
+      </w:r>
+      <w:proofErr w:type="gramEnd"/>
+      <w:r>
+        <w:rPr>
+          <w:i/>
+        </w:rPr>
+        <w:t xml:space="preserve"> </w:t>
+      </w:r>
+      <w:r>
+        <w:t xml:space="preserve">Available at: </w:t>
+      </w:r>
+      <w:r>
+        <w:t>https://answers.unity.com/questions/717620/how-to-set-screen-boundaries.html</w:t>
+      </w:r>
+      <w:r>
+        <w:t xml:space="preserve"> (Accessed: 23 </w:t>
+      </w:r>
       <w:bookmarkStart w:id="0" w:name="_GoBack"/>
-      <w:proofErr w:type="spellStart"/>
-      <w:r>
-        <w:t>Drudiverse</w:t>
-      </w:r>
-      <w:proofErr w:type="spellEnd"/>
-      <w:r>
-        <w:t xml:space="preserve"> (2017) </w:t>
-      </w:r>
-      <w:r>
-        <w:rPr>
-          <w:i/>
-        </w:rPr>
-        <w:t xml:space="preserve">Bullet Management: Possible Without </w:t>
-      </w:r>
-      <w:proofErr w:type="spellStart"/>
-      <w:proofErr w:type="gramStart"/>
-      <w:r>
-        <w:rPr>
-          <w:i/>
-        </w:rPr>
-        <w:t>Rigidbody</w:t>
-      </w:r>
-      <w:proofErr w:type="spellEnd"/>
-      <w:r>
-        <w:rPr>
-          <w:i/>
-        </w:rPr>
-        <w:t>?.</w:t>
-      </w:r>
-      <w:proofErr w:type="gramEnd"/>
-      <w:r>
-        <w:rPr>
-          <w:i/>
-        </w:rPr>
-        <w:t xml:space="preserve"> </w:t>
-      </w:r>
-      <w:r>
-        <w:t xml:space="preserve">Available at: </w:t>
-      </w:r>
-      <w:r>
-        <w:t>https://answers.unity.com/questions/690186/bullet-management-possible-without-rigidbody.html</w:t>
-      </w:r>
-      <w:r>
-        <w:t xml:space="preserve"> (Accessed: 9 October 2019).</w:t>
+      <w:bookmarkEnd w:id="0"/>
+      <w:r>
+        <w:t>October 2019).</w:t>
       </w:r>
     </w:p>
     <w:p>
       <w:proofErr w:type="spellStart"/>
       <w:r>
-        <w:t>Druminfected</w:t>
+        <w:t>Drudiverse</w:t>
       </w:r>
       <w:proofErr w:type="spellEnd"/>
       <w:r>
-        <w:t xml:space="preserve"> (2014) </w:t>
-      </w:r>
-      <w:r>
-        <w:rPr>
-          <w:i/>
-        </w:rPr>
-        <w:t>Metronome.wav</w:t>
-      </w:r>
-      <w:r>
-        <w:t xml:space="preserve">. Available at: </w:t>
-      </w:r>
-      <w:r>
-        <w:t>https://freesound.org/people/Druminfected/sounds/250552/</w:t>
-      </w:r>
-      <w:r>
-        <w:t xml:space="preserve"> (Accessed: 20 October 2019).</w:t>
-      </w:r>
-    </w:p>
-    <w:p>
-      <w:r>
-        <w:t xml:space="preserve">Goup_1 (2013) </w:t>
-      </w:r>
-      <w:r>
-        <w:rPr>
-          <w:i/>
-        </w:rPr>
-        <w:t>Piano Key C3</w:t>
-      </w:r>
-      <w:r>
-        <w:t xml:space="preserve">. Available at: </w:t>
-      </w:r>
-      <w:r>
-        <w:t>https://freesound.org/people/Goup_1/sounds/176448/</w:t>
-      </w:r>
-      <w:r>
-        <w:t xml:space="preserve"> (Accessed: 21 October 2019).</w:t>
+        <w:t xml:space="preserve"> (2017) </w:t>
+      </w:r>
+      <w:r>
+        <w:rPr>
+          <w:i/>
+        </w:rPr>
+        <w:t xml:space="preserve">Bullet Management: Possible Without </w:t>
+      </w:r>
+      <w:proofErr w:type="spellStart"/>
+      <w:proofErr w:type="gramStart"/>
+      <w:r>
+        <w:rPr>
+          <w:i/>
+        </w:rPr>
+        <w:t>Rigidbody</w:t>
+      </w:r>
+      <w:proofErr w:type="spellEnd"/>
+      <w:r>
+        <w:rPr>
+          <w:i/>
+        </w:rPr>
+        <w:t>?.</w:t>
+      </w:r>
+      <w:proofErr w:type="gramEnd"/>
+      <w:r>
+        <w:rPr>
+          <w:i/>
+        </w:rPr>
+        <w:t xml:space="preserve"> </w:t>
+      </w:r>
+      <w:r>
+        <w:t xml:space="preserve">Available at: </w:t>
+      </w:r>
+      <w:r>
+        <w:t>https://answers.unity.com/questions/690186/bullet-management-possible-without-rigidbody.html</w:t>
+      </w:r>
+      <w:r>
+        <w:t xml:space="preserve"> (Accessed: 9 October 2019).</w:t>
       </w:r>
     </w:p>
     <w:p>
       <w:proofErr w:type="spellStart"/>
       <w:r>
-        <w:t>mviranyi</w:t>
+        <w:t>Druminfected</w:t>
       </w:r>
       <w:proofErr w:type="spellEnd"/>
       <w:r>
-        <w:t xml:space="preserve">, </w:t>
-      </w:r>
-      <w:proofErr w:type="spellStart"/>
-      <w:r>
-        <w:t>theDrake</w:t>
-      </w:r>
-      <w:proofErr w:type="spellEnd"/>
-      <w:r>
-        <w:t xml:space="preserve"> et al. (2019) </w:t>
-      </w:r>
-      <w:proofErr w:type="spellStart"/>
-      <w:r>
-        <w:rPr>
-          <w:i/>
-        </w:rPr>
-        <w:t>Unity.gitignore</w:t>
-      </w:r>
-      <w:proofErr w:type="spellEnd"/>
-      <w:r>
-        <w:rPr>
-          <w:i/>
-        </w:rPr>
-        <w:t xml:space="preserve">. </w:t>
-      </w:r>
-      <w:r>
-        <w:t xml:space="preserve">Available at: </w:t>
-      </w:r>
-      <w:r>
-        <w:t>https://github.com/github/gitignore/blob/master/Unity.gitignore</w:t>
+        <w:t xml:space="preserve"> (2014) </w:t>
+      </w:r>
+      <w:r>
+        <w:rPr>
+          <w:i/>
+        </w:rPr>
+        <w:t>Metronome.wav</w:t>
+      </w:r>
+      <w:r>
+        <w:t xml:space="preserve">. Available at: </w:t>
+      </w:r>
+      <w:r>
+        <w:t>https://freesound.org/people/Druminfected/sounds/250552/</w:t>
       </w:r>
       <w:r>
         <w:t xml:space="preserve"> (Accessed: 20 October 2019).</w:t>
+      </w:r>
+    </w:p>
+    <w:p>
+      <w:r>
+        <w:t xml:space="preserve">Goup_1 (2013) </w:t>
+      </w:r>
+      <w:r>
+        <w:rPr>
+          <w:i/>
+        </w:rPr>
+        <w:t>Piano Key C3</w:t>
+      </w:r>
+      <w:r>
+        <w:t xml:space="preserve">. Available at: </w:t>
+      </w:r>
+      <w:r>
+        <w:t>https://freesound.org/people/Goup_1/sounds/176448/</w:t>
+      </w:r>
+      <w:r>
+        <w:t xml:space="preserve"> (Accessed: 21 October 2019).</w:t>
       </w:r>
     </w:p>
     <w:p>
       <w:proofErr w:type="spellStart"/>
       <w:r>
-        <w:t>Pleaner</w:t>
+        <w:t>mviranyi</w:t>
       </w:r>
       <w:proofErr w:type="spellEnd"/>
       <w:r>
-        <w:t xml:space="preserve">, M. (2016) </w:t>
-      </w:r>
-      <w:r>
-        <w:rPr>
-          <w:i/>
-        </w:rPr>
-        <w:t xml:space="preserve">How to reference or calculate the percentage pitch change between two </w:t>
-      </w:r>
-      <w:proofErr w:type="gramStart"/>
-      <w:r>
-        <w:rPr>
-          <w:i/>
-        </w:rPr>
-        <w:t>notes?.</w:t>
-      </w:r>
-      <w:proofErr w:type="gramEnd"/>
-      <w:r>
-        <w:rPr>
-          <w:i/>
-        </w:rPr>
-        <w:t xml:space="preserve"> </w:t>
+        <w:t xml:space="preserve">, </w:t>
+      </w:r>
+      <w:proofErr w:type="spellStart"/>
+      <w:r>
+        <w:t>theDrake</w:t>
+      </w:r>
+      <w:proofErr w:type="spellEnd"/>
+      <w:r>
+        <w:t xml:space="preserve"> et al. (2019) </w:t>
+      </w:r>
+      <w:proofErr w:type="spellStart"/>
+      <w:r>
+        <w:rPr>
+          <w:i/>
+        </w:rPr>
+        <w:t>Unity.gitignore</w:t>
+      </w:r>
+      <w:proofErr w:type="spellEnd"/>
+      <w:r>
+        <w:rPr>
+          <w:i/>
+        </w:rPr>
+        <w:t xml:space="preserve">. </w:t>
       </w:r>
       <w:r>
         <w:t xml:space="preserve">Available at: </w:t>
       </w:r>
       <w:r>
-        <w:t>https://music.stackexchange.com/questions/49803/how-to-reference-or-calculate-the-percentage-pitch-change-between-two-notes</w:t>
-      </w:r>
-      <w:r>
-        <w:t xml:space="preserve"> (Accessed: 21 October 2019).</w:t>
+        <w:t>https://github.com/github/gitignore/blob/master/Unity.gitignore</w:t>
+      </w:r>
+      <w:r>
+        <w:t xml:space="preserve"> (Accessed: 20 October 2019).</w:t>
       </w:r>
     </w:p>
     <w:p>
       <w:proofErr w:type="spellStart"/>
       <w:r>
-        <w:t>Tuxic</w:t>
+        <w:t>Placzek</w:t>
       </w:r>
       <w:proofErr w:type="spellEnd"/>
       <w:r>
-        <w:t xml:space="preserve"> (2013) </w:t>
-      </w:r>
-      <w:r>
-        <w:rPr>
-          <w:i/>
-        </w:rPr>
-        <w:t xml:space="preserve">Unity: metronome like a pro. </w:t>
+        <w:t xml:space="preserve">, M (2016) </w:t>
+      </w:r>
+      <w:r>
+        <w:rPr>
+          <w:i/>
+        </w:rPr>
+        <w:t xml:space="preserve">Object Pooling in Unity. </w:t>
       </w:r>
       <w:r>
         <w:t xml:space="preserve">Available at: </w:t>
       </w:r>
       <w:r>
-        <w:t>http://cubeslam.net/2013/12/19/unity-metronome-like-a-pro/</w:t>
-      </w:r>
-      <w:r>
-        <w:t xml:space="preserve"> (Accessed: 20 October 2019).</w:t>
+        <w:t>https://www.raywenderlich.com/847-object-pooling-in-unity</w:t>
+      </w:r>
+      <w:r>
+        <w:t xml:space="preserve"> (Accessed: 23 October 2019).</w:t>
       </w:r>
     </w:p>
     <w:p>
       <w:proofErr w:type="spellStart"/>
       <w:r>
+        <w:t>Pleaner</w:t>
+      </w:r>
+      <w:proofErr w:type="spellEnd"/>
+      <w:r>
+        <w:t xml:space="preserve">, M. (2016) </w:t>
+      </w:r>
+      <w:r>
+        <w:rPr>
+          <w:i/>
+        </w:rPr>
+        <w:t xml:space="preserve">How to reference or calculate the percentage pitch change between two </w:t>
+      </w:r>
+      <w:proofErr w:type="gramStart"/>
+      <w:r>
+        <w:rPr>
+          <w:i/>
+        </w:rPr>
+        <w:t>notes?.</w:t>
+      </w:r>
+      <w:proofErr w:type="gramEnd"/>
+      <w:r>
+        <w:rPr>
+          <w:i/>
+        </w:rPr>
+        <w:t xml:space="preserve"> </w:t>
+      </w:r>
+      <w:r>
+        <w:t xml:space="preserve">Available at: </w:t>
+      </w:r>
+      <w:r>
+        <w:t>https://music.stackexchange.com/questions/49803/how-to-reference-or-calculate-the-percentage-pitch-change-between-two-notes</w:t>
+      </w:r>
+      <w:r>
+        <w:t xml:space="preserve"> (Accessed: 21 October 2019).</w:t>
+      </w:r>
+    </w:p>
+    <w:p>
+      <w:proofErr w:type="spellStart"/>
+      <w:r>
+        <w:t>Tuxic</w:t>
+      </w:r>
+      <w:proofErr w:type="spellEnd"/>
+      <w:r>
+        <w:t xml:space="preserve"> (2013) </w:t>
+      </w:r>
+      <w:r>
+        <w:rPr>
+          <w:i/>
+        </w:rPr>
+        <w:t xml:space="preserve">Unity: metronome like a pro. </w:t>
+      </w:r>
+      <w:r>
+        <w:t xml:space="preserve">Available at: </w:t>
+      </w:r>
+      <w:r>
+        <w:t>http://cubeslam.net/2013/12/19/unity-metronome-like-a-pro/</w:t>
+      </w:r>
+      <w:r>
+        <w:t xml:space="preserve"> (Accessed: 20 October 2019).</w:t>
+      </w:r>
+    </w:p>
+    <w:p>
+      <w:proofErr w:type="spellStart"/>
+      <w:r>
         <w:t>Zotov</w:t>
       </w:r>
       <w:proofErr w:type="spellEnd"/>
@@ -263,7 +326,6 @@
       <w:r>
         <w:t xml:space="preserve"> (Accessed: 9 October 2019).</w:t>
       </w:r>
-      <w:bookmarkEnd w:id="0"/>
     </w:p>
     <w:sectPr>
       <w:pgSz w:w="11906" w:h="16838"/>

</xml_diff>

<commit_message>
Created Placeholder Enemy Assets, Script, Extended Game Controller to Spawn Enemies, Created Spawn Points
Note: Bug currently exists where, when feeding in spawn point transform data, enemies are not visible in 'game' view. Fixed if reference to spawn point transform is removed. Code also needs to be updated for compatibility with Object Pooler.
</commit_message>
<xml_diff>
--- a/Admin/References.docx
+++ b/Admin/References.docx
@@ -44,12 +44,7 @@
         <w:t>https://answers.unity.com/questions/717620/how-to-set-screen-boundaries.html</w:t>
       </w:r>
       <w:r>
-        <w:t xml:space="preserve"> (Accessed: 23 </w:t>
-      </w:r>
-      <w:bookmarkStart w:id="0" w:name="_GoBack"/>
-      <w:bookmarkEnd w:id="0"/>
-      <w:r>
-        <w:t>October 2019).</w:t>
+        <w:t xml:space="preserve"> (Accessed: 23 October 2019).</w:t>
       </w:r>
     </w:p>
     <w:p>
@@ -326,6 +321,47 @@
       <w:r>
         <w:t xml:space="preserve"> (Accessed: 9 October 2019).</w:t>
       </w:r>
+    </w:p>
+    <w:p>
+      <w:proofErr w:type="spellStart"/>
+      <w:r>
+        <w:t>Zsw</w:t>
+      </w:r>
+      <w:proofErr w:type="spellEnd"/>
+      <w:r>
+        <w:t xml:space="preserve"> (2017) </w:t>
+      </w:r>
+      <w:r>
+        <w:rPr>
+          <w:i/>
+        </w:rPr>
+        <w:t xml:space="preserve">How to create a Spawn Area that can be visualized in the Unity Scene </w:t>
+      </w:r>
+      <w:proofErr w:type="gramStart"/>
+      <w:r>
+        <w:rPr>
+          <w:i/>
+        </w:rPr>
+        <w:t>Editor?.</w:t>
+      </w:r>
+      <w:proofErr w:type="gramEnd"/>
+      <w:r>
+        <w:t xml:space="preserve"> </w:t>
+      </w:r>
+      <w:r>
+        <w:t>Available at:</w:t>
+      </w:r>
+      <w:r>
+        <w:t xml:space="preserve"> </w:t>
+      </w:r>
+      <w:r>
+        <w:t>https://gamedev.stackexchange.com/questions/137873/how-to-create-a-spawn-area-that-can-be-visualized-in-the-unity-scene-editor</w:t>
+      </w:r>
+      <w:r>
+        <w:t xml:space="preserve"> (Accessed: 25 October 2019).</w:t>
+      </w:r>
+      <w:bookmarkStart w:id="0" w:name="_GoBack"/>
+      <w:bookmarkEnd w:id="0"/>
     </w:p>
     <w:sectPr>
       <w:pgSz w:w="11906" w:h="16838"/>

</xml_diff>

<commit_message>
Implemented temporary audio loop, readjusted firing from on clicked to on held
Also updated referencing document
</commit_message>
<xml_diff>
--- a/Admin/References.docx
+++ b/Admin/References.docx
@@ -1,6 +1,6 @@
 
 <file path=word/document.xml><?xml version="1.0" encoding="utf-8"?>
-<w:document xmlns:wpc="http://schemas.microsoft.com/office/word/2010/wordprocessingCanvas" xmlns:cx="http://schemas.microsoft.com/office/drawing/2014/chartex" xmlns:mc="http://schemas.openxmlformats.org/markup-compatibility/2006" xmlns:o="urn:schemas-microsoft-com:office:office" xmlns:r="http://schemas.openxmlformats.org/officeDocument/2006/relationships" xmlns:m="http://schemas.openxmlformats.org/officeDocument/2006/math" xmlns:v="urn:schemas-microsoft-com:vml" xmlns:wp14="http://schemas.microsoft.com/office/word/2010/wordprocessingDrawing" xmlns:wp="http://schemas.openxmlformats.org/drawingml/2006/wordprocessingDrawing" xmlns:w10="urn:schemas-microsoft-com:office:word" xmlns:w="http://schemas.openxmlformats.org/wordprocessingml/2006/main" xmlns:w14="http://schemas.microsoft.com/office/word/2010/wordml" xmlns:w15="http://schemas.microsoft.com/office/word/2012/wordml" xmlns:w16se="http://schemas.microsoft.com/office/word/2015/wordml/symex" xmlns:wpg="http://schemas.microsoft.com/office/word/2010/wordprocessingGroup" xmlns:wpi="http://schemas.microsoft.com/office/word/2010/wordprocessingInk" xmlns:wne="http://schemas.microsoft.com/office/word/2006/wordml" xmlns:wps="http://schemas.microsoft.com/office/word/2010/wordprocessingShape" mc:Ignorable="w14 w15 w16se wp14">
+<w:document xmlns:wpc="http://schemas.microsoft.com/office/word/2010/wordprocessingCanvas" xmlns:cx="http://schemas.microsoft.com/office/drawing/2014/chartex" xmlns:cx1="http://schemas.microsoft.com/office/drawing/2015/9/8/chartex" xmlns:cx2="http://schemas.microsoft.com/office/drawing/2015/10/21/chartex" xmlns:cx3="http://schemas.microsoft.com/office/drawing/2016/5/9/chartex" xmlns:cx4="http://schemas.microsoft.com/office/drawing/2016/5/10/chartex" xmlns:cx5="http://schemas.microsoft.com/office/drawing/2016/5/11/chartex" xmlns:cx6="http://schemas.microsoft.com/office/drawing/2016/5/12/chartex" xmlns:cx7="http://schemas.microsoft.com/office/drawing/2016/5/13/chartex" xmlns:cx8="http://schemas.microsoft.com/office/drawing/2016/5/14/chartex" xmlns:mc="http://schemas.openxmlformats.org/markup-compatibility/2006" xmlns:aink="http://schemas.microsoft.com/office/drawing/2016/ink" xmlns:am3d="http://schemas.microsoft.com/office/drawing/2017/model3d" xmlns:o="urn:schemas-microsoft-com:office:office" xmlns:r="http://schemas.openxmlformats.org/officeDocument/2006/relationships" xmlns:m="http://schemas.openxmlformats.org/officeDocument/2006/math" xmlns:v="urn:schemas-microsoft-com:vml" xmlns:wp14="http://schemas.microsoft.com/office/word/2010/wordprocessingDrawing" xmlns:wp="http://schemas.openxmlformats.org/drawingml/2006/wordprocessingDrawing" xmlns:w10="urn:schemas-microsoft-com:office:word" xmlns:w="http://schemas.openxmlformats.org/wordprocessingml/2006/main" xmlns:w14="http://schemas.microsoft.com/office/word/2010/wordml" xmlns:w15="http://schemas.microsoft.com/office/word/2012/wordml" xmlns:w16cid="http://schemas.microsoft.com/office/word/2016/wordml/cid" xmlns:w16se="http://schemas.microsoft.com/office/word/2015/wordml/symex" xmlns:wpg="http://schemas.microsoft.com/office/word/2010/wordprocessingGroup" xmlns:wpi="http://schemas.microsoft.com/office/word/2010/wordprocessingInk" xmlns:wne="http://schemas.microsoft.com/office/word/2006/wordml" xmlns:wps="http://schemas.microsoft.com/office/word/2010/wordprocessingShape" mc:Ignorable="w14 w15 w16se w16cid wp14">
   <w:body>
     <w:p>
       <w:pPr>
@@ -140,6 +140,26 @@
       </w:r>
     </w:p>
     <w:p>
+      <w:r>
+        <w:t xml:space="preserve">Jammer3000 (2012) </w:t>
+      </w:r>
+      <w:r>
+        <w:rPr>
+          <w:i/>
+        </w:rPr>
+        <w:t xml:space="preserve">How to delay a shot. </w:t>
+      </w:r>
+      <w:r>
+        <w:t xml:space="preserve">Available at: </w:t>
+      </w:r>
+      <w:r>
+        <w:t>https://answers.unity.com/questions/283377/how-to-delay-a-shot.html</w:t>
+      </w:r>
+      <w:r>
+        <w:t xml:space="preserve"> (Accessed: 18 November 2019).</w:t>
+      </w:r>
+    </w:p>
+    <w:p>
       <w:proofErr w:type="spellStart"/>
       <w:r>
         <w:t>mviranyi</w:t>
@@ -271,186 +291,183 @@
         </w:rPr>
         <w:t xml:space="preserve"> Studio. Available at: https://pixelnest.io/tutorials/2d-game-unity/parallax-scrolling/ [Accessed 13 Nov. 2019].</w:t>
       </w:r>
+    </w:p>
+    <w:p>
+      <w:proofErr w:type="spellStart"/>
+      <w:r>
+        <w:t>Placzek</w:t>
+      </w:r>
+      <w:proofErr w:type="spellEnd"/>
+      <w:r>
+        <w:t xml:space="preserve">, M (2016) </w:t>
+      </w:r>
+      <w:r>
+        <w:rPr>
+          <w:i/>
+        </w:rPr>
+        <w:t xml:space="preserve">Object Pooling in Unity. </w:t>
+      </w:r>
+      <w:r>
+        <w:t xml:space="preserve">Available at: </w:t>
+      </w:r>
+      <w:r>
+        <w:t>https://www.raywenderlich.com/847-object-pooling-in-unity</w:t>
+      </w:r>
+      <w:r>
+        <w:t xml:space="preserve"> (Accessed: 23 October 2019).</w:t>
+      </w:r>
+    </w:p>
+    <w:p>
+      <w:proofErr w:type="spellStart"/>
+      <w:r>
+        <w:t>Pleaner</w:t>
+      </w:r>
+      <w:proofErr w:type="spellEnd"/>
+      <w:r>
+        <w:t xml:space="preserve">, M. (2016) </w:t>
+      </w:r>
+      <w:r>
+        <w:rPr>
+          <w:i/>
+        </w:rPr>
+        <w:t xml:space="preserve">How to reference or calculate the percentage pitch change between two </w:t>
+      </w:r>
+      <w:proofErr w:type="gramStart"/>
+      <w:r>
+        <w:rPr>
+          <w:i/>
+        </w:rPr>
+        <w:t>notes?.</w:t>
+      </w:r>
+      <w:proofErr w:type="gramEnd"/>
+      <w:r>
+        <w:rPr>
+          <w:i/>
+        </w:rPr>
+        <w:t xml:space="preserve"> </w:t>
+      </w:r>
+      <w:r>
+        <w:t xml:space="preserve">Available at: </w:t>
+      </w:r>
+      <w:r>
+        <w:t>https://music.stackexchange.com/questions/49803/how-to-reference-or-calculate-the-percentage-pitch-change-between-two-notes</w:t>
+      </w:r>
+      <w:r>
+        <w:t xml:space="preserve"> (Accessed: 21 October 2019).</w:t>
+      </w:r>
+    </w:p>
+    <w:p>
+      <w:proofErr w:type="spellStart"/>
+      <w:r>
+        <w:t>Tuxic</w:t>
+      </w:r>
+      <w:proofErr w:type="spellEnd"/>
+      <w:r>
+        <w:t xml:space="preserve"> (2013) </w:t>
+      </w:r>
+      <w:r>
+        <w:rPr>
+          <w:i/>
+        </w:rPr>
+        <w:t xml:space="preserve">Unity: metronome like a pro. </w:t>
+      </w:r>
+      <w:r>
+        <w:t xml:space="preserve">Available at: </w:t>
+      </w:r>
+      <w:r>
+        <w:t>http://cubeslam.net/2013/12/19/unity-metronome-like-a-pro/</w:t>
+      </w:r>
+      <w:r>
+        <w:t xml:space="preserve"> (Accessed: 20 October 2019).</w:t>
+      </w:r>
+    </w:p>
+    <w:p>
+      <w:proofErr w:type="spellStart"/>
+      <w:r>
+        <w:t>Zotov</w:t>
+      </w:r>
+      <w:proofErr w:type="spellEnd"/>
+      <w:r>
+        <w:t xml:space="preserve">. A (2018) </w:t>
+      </w:r>
+      <w:r>
+        <w:rPr>
+          <w:i/>
+        </w:rPr>
+        <w:t xml:space="preserve">Unity 2D Tutorial How </w:t>
+      </w:r>
+      <w:proofErr w:type="gramStart"/>
+      <w:r>
+        <w:rPr>
+          <w:i/>
+        </w:rPr>
+        <w:t>To</w:t>
+      </w:r>
+      <w:proofErr w:type="gramEnd"/>
+      <w:r>
+        <w:rPr>
+          <w:i/>
+        </w:rPr>
+        <w:t xml:space="preserve"> Make </w:t>
+      </w:r>
+      <w:proofErr w:type="spellStart"/>
+      <w:r>
+        <w:rPr>
+          <w:i/>
+        </w:rPr>
+        <w:t>Gameobject</w:t>
+      </w:r>
+      <w:proofErr w:type="spellEnd"/>
+      <w:r>
+        <w:rPr>
+          <w:i/>
+        </w:rPr>
+        <w:t xml:space="preserve"> Follow Mouse Pointer When Left Mouse Button Being Held Down. </w:t>
+      </w:r>
+      <w:r>
+        <w:t xml:space="preserve">24 August. Available at: </w:t>
+      </w:r>
+      <w:r>
+        <w:t>https://www.youtube.com/watch?v=EiWJY9AlPkY</w:t>
+      </w:r>
+      <w:r>
+        <w:t xml:space="preserve"> (Accessed: 9 October 2019).</w:t>
+      </w:r>
+    </w:p>
+    <w:p>
+      <w:proofErr w:type="spellStart"/>
+      <w:r>
+        <w:t>Zsw</w:t>
+      </w:r>
+      <w:proofErr w:type="spellEnd"/>
+      <w:r>
+        <w:t xml:space="preserve"> (2017) </w:t>
+      </w:r>
+      <w:r>
+        <w:rPr>
+          <w:i/>
+        </w:rPr>
+        <w:t xml:space="preserve">How to create a Spawn Area that can be visualized in the Unity Scene </w:t>
+      </w:r>
+      <w:proofErr w:type="gramStart"/>
+      <w:r>
+        <w:rPr>
+          <w:i/>
+        </w:rPr>
+        <w:t>Editor?.</w:t>
+      </w:r>
+      <w:proofErr w:type="gramEnd"/>
+      <w:r>
+        <w:t xml:space="preserve"> Available at:</w:t>
+      </w:r>
+      <w:r>
+        <w:t xml:space="preserve"> https://gamedev.stackexchange.com/questions/137873/how-to-create-a-spawn-area-that-can-be-visualized-in-the-unity-scene-editor</w:t>
+      </w:r>
+      <w:r>
+        <w:t xml:space="preserve"> (Accessed: 25 October 2019).</w:t>
+      </w:r>
       <w:bookmarkStart w:id="0" w:name="_GoBack"/>
       <w:bookmarkEnd w:id="0"/>
-    </w:p>
-    <w:p>
-      <w:proofErr w:type="spellStart"/>
-      <w:r>
-        <w:t>Placzek</w:t>
-      </w:r>
-      <w:proofErr w:type="spellEnd"/>
-      <w:r>
-        <w:t xml:space="preserve">, M (2016) </w:t>
-      </w:r>
-      <w:r>
-        <w:rPr>
-          <w:i/>
-        </w:rPr>
-        <w:t xml:space="preserve">Object Pooling in Unity. </w:t>
-      </w:r>
-      <w:r>
-        <w:t xml:space="preserve">Available at: </w:t>
-      </w:r>
-      <w:r>
-        <w:t>https://www.raywenderlich.com/847-object-pooling-in-unity</w:t>
-      </w:r>
-      <w:r>
-        <w:t xml:space="preserve"> (Accessed: 23 October 2019).</w:t>
-      </w:r>
-    </w:p>
-    <w:p>
-      <w:proofErr w:type="spellStart"/>
-      <w:r>
-        <w:t>Pleaner</w:t>
-      </w:r>
-      <w:proofErr w:type="spellEnd"/>
-      <w:r>
-        <w:t xml:space="preserve">, M. (2016) </w:t>
-      </w:r>
-      <w:r>
-        <w:rPr>
-          <w:i/>
-        </w:rPr>
-        <w:t xml:space="preserve">How to reference or calculate the percentage pitch change between two </w:t>
-      </w:r>
-      <w:proofErr w:type="gramStart"/>
-      <w:r>
-        <w:rPr>
-          <w:i/>
-        </w:rPr>
-        <w:t>notes?.</w:t>
-      </w:r>
-      <w:proofErr w:type="gramEnd"/>
-      <w:r>
-        <w:rPr>
-          <w:i/>
-        </w:rPr>
-        <w:t xml:space="preserve"> </w:t>
-      </w:r>
-      <w:r>
-        <w:t xml:space="preserve">Available at: </w:t>
-      </w:r>
-      <w:r>
-        <w:t>https://music.stackexchange.com/questions/49803/how-to-reference-or-calculate-the-percentage-pitch-change-between-two-notes</w:t>
-      </w:r>
-      <w:r>
-        <w:t xml:space="preserve"> (Accessed: 21 October 2019).</w:t>
-      </w:r>
-    </w:p>
-    <w:p>
-      <w:proofErr w:type="spellStart"/>
-      <w:r>
-        <w:t>Tuxic</w:t>
-      </w:r>
-      <w:proofErr w:type="spellEnd"/>
-      <w:r>
-        <w:t xml:space="preserve"> (2013) </w:t>
-      </w:r>
-      <w:r>
-        <w:rPr>
-          <w:i/>
-        </w:rPr>
-        <w:t xml:space="preserve">Unity: metronome like a pro. </w:t>
-      </w:r>
-      <w:r>
-        <w:t xml:space="preserve">Available at: </w:t>
-      </w:r>
-      <w:r>
-        <w:t>http://cubeslam.net/2013/12/19/unity-metronome-like-a-pro/</w:t>
-      </w:r>
-      <w:r>
-        <w:t xml:space="preserve"> (Accessed: 20 October 2019).</w:t>
-      </w:r>
-    </w:p>
-    <w:p>
-      <w:proofErr w:type="spellStart"/>
-      <w:r>
-        <w:t>Zotov</w:t>
-      </w:r>
-      <w:proofErr w:type="spellEnd"/>
-      <w:r>
-        <w:t xml:space="preserve">. A (2018) </w:t>
-      </w:r>
-      <w:r>
-        <w:rPr>
-          <w:i/>
-        </w:rPr>
-        <w:t xml:space="preserve">Unity 2D Tutorial How </w:t>
-      </w:r>
-      <w:proofErr w:type="gramStart"/>
-      <w:r>
-        <w:rPr>
-          <w:i/>
-        </w:rPr>
-        <w:t>To</w:t>
-      </w:r>
-      <w:proofErr w:type="gramEnd"/>
-      <w:r>
-        <w:rPr>
-          <w:i/>
-        </w:rPr>
-        <w:t xml:space="preserve"> Make </w:t>
-      </w:r>
-      <w:proofErr w:type="spellStart"/>
-      <w:r>
-        <w:rPr>
-          <w:i/>
-        </w:rPr>
-        <w:t>Gameobject</w:t>
-      </w:r>
-      <w:proofErr w:type="spellEnd"/>
-      <w:r>
-        <w:rPr>
-          <w:i/>
-        </w:rPr>
-        <w:t xml:space="preserve"> Follow Mouse Pointer When Left Mouse Button Being Held Down. </w:t>
-      </w:r>
-      <w:r>
-        <w:t xml:space="preserve">24 August. Available at: </w:t>
-      </w:r>
-      <w:r>
-        <w:t>https://www.youtube.com/watch?v=EiWJY9AlPkY</w:t>
-      </w:r>
-      <w:r>
-        <w:t xml:space="preserve"> (Accessed: 9 October 2019).</w:t>
-      </w:r>
-    </w:p>
-    <w:p>
-      <w:proofErr w:type="spellStart"/>
-      <w:r>
-        <w:t>Zsw</w:t>
-      </w:r>
-      <w:proofErr w:type="spellEnd"/>
-      <w:r>
-        <w:t xml:space="preserve"> (2017) </w:t>
-      </w:r>
-      <w:r>
-        <w:rPr>
-          <w:i/>
-        </w:rPr>
-        <w:t xml:space="preserve">How to create a Spawn Area that can be visualized in the Unity Scene </w:t>
-      </w:r>
-      <w:proofErr w:type="gramStart"/>
-      <w:r>
-        <w:rPr>
-          <w:i/>
-        </w:rPr>
-        <w:t>Editor?.</w:t>
-      </w:r>
-      <w:proofErr w:type="gramEnd"/>
-      <w:r>
-        <w:t xml:space="preserve"> </w:t>
-      </w:r>
-      <w:r>
-        <w:t>Available at:</w:t>
-      </w:r>
-      <w:r>
-        <w:t xml:space="preserve"> https://gamedev.stackexchange.com/questions/137873/how-to-create-a-spawn-area-that-can-be-visualized-in-the-unity-scene-editor</w:t>
-      </w:r>
-      <w:r>
-        <w:t xml:space="preserve"> (Accessed: 25 October 2019).</w:t>
-      </w:r>
     </w:p>
     <w:sectPr>
       <w:pgSz w:w="11906" w:h="16838"/>
@@ -463,7 +480,7 @@
 </file>
 
 <file path=word/styles.xml><?xml version="1.0" encoding="utf-8"?>
-<w:styles xmlns:mc="http://schemas.openxmlformats.org/markup-compatibility/2006" xmlns:r="http://schemas.openxmlformats.org/officeDocument/2006/relationships" xmlns:w="http://schemas.openxmlformats.org/wordprocessingml/2006/main" xmlns:w14="http://schemas.microsoft.com/office/word/2010/wordml" xmlns:w15="http://schemas.microsoft.com/office/word/2012/wordml" xmlns:w16se="http://schemas.microsoft.com/office/word/2015/wordml/symex" mc:Ignorable="w14 w15 w16se">
+<w:styles xmlns:mc="http://schemas.openxmlformats.org/markup-compatibility/2006" xmlns:r="http://schemas.openxmlformats.org/officeDocument/2006/relationships" xmlns:w="http://schemas.openxmlformats.org/wordprocessingml/2006/main" xmlns:w14="http://schemas.microsoft.com/office/word/2010/wordml" xmlns:w15="http://schemas.microsoft.com/office/word/2012/wordml" xmlns:w16cid="http://schemas.microsoft.com/office/word/2016/wordml/cid" xmlns:w16se="http://schemas.microsoft.com/office/word/2015/wordml/symex" mc:Ignorable="w14 w15 w16se w16cid">
   <w:docDefaults>
     <w:rPrDefault>
       <w:rPr>
@@ -479,7 +496,7 @@
       </w:pPr>
     </w:pPrDefault>
   </w:docDefaults>
-  <w:latentStyles w:defLockedState="0" w:defUIPriority="99" w:defSemiHidden="0" w:defUnhideWhenUsed="0" w:defQFormat="0" w:count="371">
+  <w:latentStyles w:defLockedState="0" w:defUIPriority="99" w:defSemiHidden="0" w:defUnhideWhenUsed="0" w:defQFormat="0" w:count="375">
     <w:lsdException w:name="Normal" w:uiPriority="0" w:qFormat="1"/>
     <w:lsdException w:name="heading 1" w:uiPriority="9" w:qFormat="1"/>
     <w:lsdException w:name="heading 2" w:semiHidden="1" w:uiPriority="9" w:unhideWhenUsed="1" w:qFormat="1"/>
@@ -585,7 +602,6 @@
     <w:lsdException w:name="HTML Sample" w:semiHidden="1" w:unhideWhenUsed="1"/>
     <w:lsdException w:name="HTML Typewriter" w:semiHidden="1" w:unhideWhenUsed="1"/>
     <w:lsdException w:name="HTML Variable" w:semiHidden="1" w:unhideWhenUsed="1"/>
-    <w:lsdException w:name="Normal Table" w:semiHidden="1" w:unhideWhenUsed="1"/>
     <w:lsdException w:name="annotation subject" w:semiHidden="1" w:unhideWhenUsed="1"/>
     <w:lsdException w:name="No List" w:semiHidden="1" w:unhideWhenUsed="1"/>
     <w:lsdException w:name="Outline List 1" w:semiHidden="1" w:unhideWhenUsed="1"/>
@@ -629,10 +645,8 @@
     <w:lsdException w:name="Table Elegant" w:semiHidden="1" w:unhideWhenUsed="1"/>
     <w:lsdException w:name="Table Professional" w:semiHidden="1" w:unhideWhenUsed="1"/>
     <w:lsdException w:name="Table Subtle 1" w:semiHidden="1" w:unhideWhenUsed="1"/>
-    <w:lsdException w:name="Table Subtle 2" w:semiHidden="1" w:unhideWhenUsed="1"/>
     <w:lsdException w:name="Table Web 1" w:semiHidden="1" w:unhideWhenUsed="1"/>
     <w:lsdException w:name="Table Web 2" w:semiHidden="1" w:unhideWhenUsed="1"/>
-    <w:lsdException w:name="Table Web 3" w:semiHidden="1" w:unhideWhenUsed="1"/>
     <w:lsdException w:name="Balloon Text" w:semiHidden="1" w:unhideWhenUsed="1"/>
     <w:lsdException w:name="Table Grid" w:uiPriority="39"/>
     <w:lsdException w:name="Table Theme" w:semiHidden="1" w:unhideWhenUsed="1"/>
@@ -851,6 +865,10 @@
     <w:lsdException w:name="List Table 5 Dark Accent 6" w:uiPriority="50"/>
     <w:lsdException w:name="List Table 6 Colorful Accent 6" w:uiPriority="51"/>
     <w:lsdException w:name="List Table 7 Colorful Accent 6" w:uiPriority="52"/>
+    <w:lsdException w:name="Mention" w:semiHidden="1" w:unhideWhenUsed="1"/>
+    <w:lsdException w:name="Smart Hyperlink" w:semiHidden="1" w:unhideWhenUsed="1"/>
+    <w:lsdException w:name="Hashtag" w:semiHidden="1" w:unhideWhenUsed="1"/>
+    <w:lsdException w:name="Unresolved Mention" w:semiHidden="1" w:unhideWhenUsed="1"/>
   </w:latentStyles>
   <w:style w:type="paragraph" w:default="1" w:styleId="Normal">
     <w:name w:val="Normal"/>
@@ -928,13 +946,25 @@
       <w:u w:val="single"/>
     </w:rPr>
   </w:style>
-  <w:style w:type="character" w:customStyle="1" w:styleId="UnresolvedMention">
+  <w:style w:type="character" w:customStyle="1" w:styleId="UnresolvedMention1">
+    <w:name w:val="Unresolved Mention1"/>
+    <w:basedOn w:val="DefaultParagraphFont"/>
+    <w:uiPriority w:val="99"/>
+    <w:semiHidden/>
+    <w:unhideWhenUsed/>
+    <w:rsid w:val="00E30190"/>
+    <w:rPr>
+      <w:color w:val="605E5C"/>
+      <w:shd w:val="clear" w:color="auto" w:fill="E1DFDD"/>
+    </w:rPr>
+  </w:style>
+  <w:style w:type="character" w:styleId="UnresolvedMention">
     <w:name w:val="Unresolved Mention"/>
     <w:basedOn w:val="DefaultParagraphFont"/>
     <w:uiPriority w:val="99"/>
     <w:semiHidden/>
     <w:unhideWhenUsed/>
-    <w:rsid w:val="00E30190"/>
+    <w:rsid w:val="000A7394"/>
     <w:rPr>
       <w:color w:val="605E5C"/>
       <w:shd w:val="clear" w:color="auto" w:fill="E1DFDD"/>
@@ -1236,4 +1266,16 @@
     </a:ext>
   </a:extLst>
 </a:theme>
+</file>
+
+<file path=customXml/item1.xml><?xml version="1.0" encoding="utf-8"?>
+<b:Sources xmlns:b="http://schemas.openxmlformats.org/officeDocument/2006/bibliography" xmlns="http://schemas.openxmlformats.org/officeDocument/2006/bibliography" SelectedStyle="\APASixthEditionOfficeOnline.xsl" StyleName="APA" Version="6"/>
+</file>
+
+<file path=customXml/itemProps1.xml><?xml version="1.0" encoding="utf-8"?>
+<ds:datastoreItem xmlns:ds="http://schemas.openxmlformats.org/officeDocument/2006/customXml" ds:itemID="{EC027EFC-EC0C-4F2A-AE1F-7AB54519680B}">
+  <ds:schemaRefs>
+    <ds:schemaRef ds:uri="http://schemas.openxmlformats.org/officeDocument/2006/bibliography"/>
+  </ds:schemaRefs>
+</ds:datastoreItem>
 </file>
</xml_diff>

<commit_message>
Implemented Scene Loader, Added Text Mesh Pro, Made Adjustments to PC Variables, Implemented Screenshake
</commit_message>
<xml_diff>
--- a/Admin/References.docx
+++ b/Admin/References.docx
@@ -394,21 +394,7 @@
         <w:rPr>
           <w:i/>
         </w:rPr>
-        <w:t xml:space="preserve">Unity 2D Tutorial How </w:t>
-      </w:r>
-      <w:proofErr w:type="gramStart"/>
-      <w:r>
-        <w:rPr>
-          <w:i/>
-        </w:rPr>
-        <w:t>To</w:t>
-      </w:r>
-      <w:proofErr w:type="gramEnd"/>
-      <w:r>
-        <w:rPr>
-          <w:i/>
-        </w:rPr>
-        <w:t xml:space="preserve"> Make </w:t>
+        <w:t xml:space="preserve">Unity 2D Tutorial How To Make </w:t>
       </w:r>
       <w:proofErr w:type="spellStart"/>
       <w:r>
@@ -447,16 +433,8 @@
         <w:rPr>
           <w:i/>
         </w:rPr>
-        <w:t xml:space="preserve">How to create a Spawn Area that can be visualized in the Unity Scene </w:t>
-      </w:r>
-      <w:proofErr w:type="gramStart"/>
-      <w:r>
-        <w:rPr>
-          <w:i/>
-        </w:rPr>
-        <w:t>Editor?.</w:t>
-      </w:r>
-      <w:proofErr w:type="gramEnd"/>
+        <w:t>How to create a Spawn Area that can be visualized in the Unity Scene Editor?.</w:t>
+      </w:r>
       <w:r>
         <w:t xml:space="preserve"> Available at:</w:t>
       </w:r>
@@ -465,6 +443,29 @@
       </w:r>
       <w:r>
         <w:t xml:space="preserve"> (Accessed: 25 October 2019).</w:t>
+      </w:r>
+    </w:p>
+    <w:p>
+      <w:hyperlink r:id="rId5" w:history="1">
+        <w:r>
+          <w:rPr>
+            <w:rStyle w:val="Hyperlink"/>
+          </w:rPr>
+          <w:t>https://medium.com/@mattThousand/basic-2d-screen-shake-in-unity-9c27b56b516</w:t>
+        </w:r>
+      </w:hyperlink>
+    </w:p>
+    <w:p>
+      <w:hyperlink r:id="rId6" w:history="1">
+        <w:r>
+          <w:rPr>
+            <w:rStyle w:val="Hyperlink"/>
+          </w:rPr>
+          <w:t>https://gist.github.com/ftvs/5822103</w:t>
+        </w:r>
+      </w:hyperlink>
+      <w:r>
+        <w:t xml:space="preserve"> </w:t>
       </w:r>
       <w:bookmarkStart w:id="0" w:name="_GoBack"/>
       <w:bookmarkEnd w:id="0"/>
@@ -602,6 +603,7 @@
     <w:lsdException w:name="HTML Sample" w:semiHidden="1" w:unhideWhenUsed="1"/>
     <w:lsdException w:name="HTML Typewriter" w:semiHidden="1" w:unhideWhenUsed="1"/>
     <w:lsdException w:name="HTML Variable" w:semiHidden="1" w:unhideWhenUsed="1"/>
+    <w:lsdException w:name="Normal Table" w:semiHidden="1" w:unhideWhenUsed="1"/>
     <w:lsdException w:name="annotation subject" w:semiHidden="1" w:unhideWhenUsed="1"/>
     <w:lsdException w:name="No List" w:semiHidden="1" w:unhideWhenUsed="1"/>
     <w:lsdException w:name="Outline List 1" w:semiHidden="1" w:unhideWhenUsed="1"/>
@@ -645,8 +647,10 @@
     <w:lsdException w:name="Table Elegant" w:semiHidden="1" w:unhideWhenUsed="1"/>
     <w:lsdException w:name="Table Professional" w:semiHidden="1" w:unhideWhenUsed="1"/>
     <w:lsdException w:name="Table Subtle 1" w:semiHidden="1" w:unhideWhenUsed="1"/>
+    <w:lsdException w:name="Table Subtle 2" w:semiHidden="1" w:unhideWhenUsed="1"/>
     <w:lsdException w:name="Table Web 1" w:semiHidden="1" w:unhideWhenUsed="1"/>
     <w:lsdException w:name="Table Web 2" w:semiHidden="1" w:unhideWhenUsed="1"/>
+    <w:lsdException w:name="Table Web 3" w:semiHidden="1" w:unhideWhenUsed="1"/>
     <w:lsdException w:name="Balloon Text" w:semiHidden="1" w:unhideWhenUsed="1"/>
     <w:lsdException w:name="Table Grid" w:uiPriority="39"/>
     <w:lsdException w:name="Table Theme" w:semiHidden="1" w:unhideWhenUsed="1"/>
@@ -1273,7 +1277,7 @@
 </file>
 
 <file path=customXml/itemProps1.xml><?xml version="1.0" encoding="utf-8"?>
-<ds:datastoreItem xmlns:ds="http://schemas.openxmlformats.org/officeDocument/2006/customXml" ds:itemID="{EC027EFC-EC0C-4F2A-AE1F-7AB54519680B}">
+<ds:datastoreItem xmlns:ds="http://schemas.openxmlformats.org/officeDocument/2006/customXml" ds:itemID="{332BAD25-A543-47C1-993F-C82ABDC68262}">
   <ds:schemaRefs>
     <ds:schemaRef ds:uri="http://schemas.openxmlformats.org/officeDocument/2006/bibliography"/>
   </ds:schemaRefs>

</xml_diff>

<commit_message>
Added stars, created star animation script
</commit_message>
<xml_diff>
--- a/Admin/References.docx
+++ b/Admin/References.docx
@@ -330,119 +330,133 @@
         <w:rPr>
           <w:i/>
         </w:rPr>
-        <w:t xml:space="preserve">How to reference or calculate the percentage pitch change between two </w:t>
-      </w:r>
-      <w:proofErr w:type="gramStart"/>
-      <w:r>
-        <w:rPr>
-          <w:i/>
-        </w:rPr>
-        <w:t>notes?.</w:t>
-      </w:r>
-      <w:proofErr w:type="gramEnd"/>
-      <w:r>
-        <w:rPr>
-          <w:i/>
-        </w:rPr>
+        <w:t xml:space="preserve">How to reference or calculate the percentage pitch change between two notes?. </w:t>
+      </w:r>
+      <w:r>
+        <w:t xml:space="preserve">Available at: </w:t>
+      </w:r>
+      <w:r>
+        <w:t>https://music.stackexchange.com/questions/49803/how-to-reference-or-calculate-the-percentage-pitch-change-between-two-notes</w:t>
+      </w:r>
+      <w:r>
+        <w:t xml:space="preserve"> (Accessed: 21 October 2019).</w:t>
+      </w:r>
+    </w:p>
+    <w:p>
+      <w:proofErr w:type="spellStart"/>
+      <w:r>
+        <w:t>Tuxic</w:t>
+      </w:r>
+      <w:proofErr w:type="spellEnd"/>
+      <w:r>
+        <w:t xml:space="preserve"> (2013) </w:t>
+      </w:r>
+      <w:r>
+        <w:rPr>
+          <w:i/>
+        </w:rPr>
+        <w:t xml:space="preserve">Unity: metronome like a pro. </w:t>
+      </w:r>
+      <w:r>
+        <w:t xml:space="preserve">Available at: </w:t>
+      </w:r>
+      <w:r>
+        <w:t>http://cubeslam.net/2013/12/19/unity-metronome-like-a-pro/</w:t>
+      </w:r>
+      <w:r>
+        <w:t xml:space="preserve"> (Accessed: 20 October 2019).</w:t>
+      </w:r>
+    </w:p>
+    <w:p>
+      <w:proofErr w:type="spellStart"/>
+      <w:r>
+        <w:t>Zotov</w:t>
+      </w:r>
+      <w:proofErr w:type="spellEnd"/>
+      <w:r>
+        <w:t xml:space="preserve">. A (2018) </w:t>
+      </w:r>
+      <w:r>
+        <w:rPr>
+          <w:i/>
+        </w:rPr>
+        <w:t xml:space="preserve">Unity 2D Tutorial How To Make </w:t>
+      </w:r>
+      <w:proofErr w:type="spellStart"/>
+      <w:r>
+        <w:rPr>
+          <w:i/>
+        </w:rPr>
+        <w:t>Gameobject</w:t>
+      </w:r>
+      <w:proofErr w:type="spellEnd"/>
+      <w:r>
+        <w:rPr>
+          <w:i/>
+        </w:rPr>
+        <w:t xml:space="preserve"> Follow Mouse Pointer When Left Mouse Button Being Held Down. </w:t>
+      </w:r>
+      <w:r>
+        <w:t xml:space="preserve">24 August. Available at: </w:t>
+      </w:r>
+      <w:r>
+        <w:t>https://www.youtube.com/watch?v=EiWJY9AlPkY</w:t>
+      </w:r>
+      <w:r>
+        <w:t xml:space="preserve"> (Accessed: 9 October 2019).</w:t>
+      </w:r>
+    </w:p>
+    <w:p>
+      <w:proofErr w:type="spellStart"/>
+      <w:r>
+        <w:t>Zsw</w:t>
+      </w:r>
+      <w:proofErr w:type="spellEnd"/>
+      <w:r>
+        <w:t xml:space="preserve"> (2017) </w:t>
+      </w:r>
+      <w:r>
+        <w:rPr>
+          <w:i/>
+        </w:rPr>
+        <w:t>How to create a Spawn Area that can be visualized in the Unity Scene Editor?.</w:t>
+      </w:r>
+      <w:r>
+        <w:t xml:space="preserve"> Available at:</w:t>
+      </w:r>
+      <w:r>
+        <w:t xml:space="preserve"> https://gamedev.stackexchange.com/questions/137873/how-to-create-a-spawn-area-that-can-be-visualized-in-the-unity-scene-editor</w:t>
+      </w:r>
+      <w:r>
+        <w:t xml:space="preserve"> (Accessed: 25 October 2019).</w:t>
+      </w:r>
+    </w:p>
+    <w:bookmarkStart w:id="0" w:name="_GoBack"/>
+    <w:bookmarkEnd w:id="0"/>
+    <w:p>
+      <w:r>
+        <w:fldChar w:fldCharType="begin"/>
+      </w:r>
+      <w:r>
+        <w:instrText xml:space="preserve"> HYPERLINK "https://gist.github.com/ftvs/5822103" </w:instrText>
+      </w:r>
+      <w:r>
+        <w:fldChar w:fldCharType="separate"/>
+      </w:r>
+      <w:r>
+        <w:rPr>
+          <w:rStyle w:val="Hyperlink"/>
+        </w:rPr>
+        <w:t>https://gist.github.com/ftvs/5822103</w:t>
+      </w:r>
+      <w:r>
+        <w:rPr>
+          <w:rStyle w:val="Hyperlink"/>
+        </w:rPr>
+        <w:fldChar w:fldCharType="end"/>
+      </w:r>
+      <w:r>
         <w:t xml:space="preserve"> </w:t>
-      </w:r>
-      <w:r>
-        <w:t xml:space="preserve">Available at: </w:t>
-      </w:r>
-      <w:r>
-        <w:t>https://music.stackexchange.com/questions/49803/how-to-reference-or-calculate-the-percentage-pitch-change-between-two-notes</w:t>
-      </w:r>
-      <w:r>
-        <w:t xml:space="preserve"> (Accessed: 21 October 2019).</w:t>
-      </w:r>
-    </w:p>
-    <w:p>
-      <w:proofErr w:type="spellStart"/>
-      <w:r>
-        <w:t>Tuxic</w:t>
-      </w:r>
-      <w:proofErr w:type="spellEnd"/>
-      <w:r>
-        <w:t xml:space="preserve"> (2013) </w:t>
-      </w:r>
-      <w:r>
-        <w:rPr>
-          <w:i/>
-        </w:rPr>
-        <w:t xml:space="preserve">Unity: metronome like a pro. </w:t>
-      </w:r>
-      <w:r>
-        <w:t xml:space="preserve">Available at: </w:t>
-      </w:r>
-      <w:r>
-        <w:t>http://cubeslam.net/2013/12/19/unity-metronome-like-a-pro/</w:t>
-      </w:r>
-      <w:r>
-        <w:t xml:space="preserve"> (Accessed: 20 October 2019).</w:t>
-      </w:r>
-    </w:p>
-    <w:p>
-      <w:proofErr w:type="spellStart"/>
-      <w:r>
-        <w:t>Zotov</w:t>
-      </w:r>
-      <w:proofErr w:type="spellEnd"/>
-      <w:r>
-        <w:t xml:space="preserve">. A (2018) </w:t>
-      </w:r>
-      <w:r>
-        <w:rPr>
-          <w:i/>
-        </w:rPr>
-        <w:t xml:space="preserve">Unity 2D Tutorial How To Make </w:t>
-      </w:r>
-      <w:proofErr w:type="spellStart"/>
-      <w:r>
-        <w:rPr>
-          <w:i/>
-        </w:rPr>
-        <w:t>Gameobject</w:t>
-      </w:r>
-      <w:proofErr w:type="spellEnd"/>
-      <w:r>
-        <w:rPr>
-          <w:i/>
-        </w:rPr>
-        <w:t xml:space="preserve"> Follow Mouse Pointer When Left Mouse Button Being Held Down. </w:t>
-      </w:r>
-      <w:r>
-        <w:t xml:space="preserve">24 August. Available at: </w:t>
-      </w:r>
-      <w:r>
-        <w:t>https://www.youtube.com/watch?v=EiWJY9AlPkY</w:t>
-      </w:r>
-      <w:r>
-        <w:t xml:space="preserve"> (Accessed: 9 October 2019).</w:t>
-      </w:r>
-    </w:p>
-    <w:p>
-      <w:proofErr w:type="spellStart"/>
-      <w:r>
-        <w:t>Zsw</w:t>
-      </w:r>
-      <w:proofErr w:type="spellEnd"/>
-      <w:r>
-        <w:t xml:space="preserve"> (2017) </w:t>
-      </w:r>
-      <w:r>
-        <w:rPr>
-          <w:i/>
-        </w:rPr>
-        <w:t>How to create a Spawn Area that can be visualized in the Unity Scene Editor?.</w:t>
-      </w:r>
-      <w:r>
-        <w:t xml:space="preserve"> Available at:</w:t>
-      </w:r>
-      <w:r>
-        <w:t xml:space="preserve"> https://gamedev.stackexchange.com/questions/137873/how-to-create-a-spawn-area-that-can-be-visualized-in-the-unity-scene-editor</w:t>
-      </w:r>
-      <w:r>
-        <w:t xml:space="preserve"> (Accessed: 25 October 2019).</w:t>
       </w:r>
     </w:p>
     <w:p>
@@ -451,24 +465,12 @@
           <w:rPr>
             <w:rStyle w:val="Hyperlink"/>
           </w:rPr>
-          <w:t>https://medium.com/@mattThousand/basic-2d-screen-shake-in-unity-9c27b56b516</w:t>
+          <w:t>https://answers.unity.com/questions/1080218/scrolling-sprite-texture.html</w:t>
         </w:r>
       </w:hyperlink>
-    </w:p>
-    <w:p>
-      <w:hyperlink r:id="rId6" w:history="1">
-        <w:r>
-          <w:rPr>
-            <w:rStyle w:val="Hyperlink"/>
-          </w:rPr>
-          <w:t>https://gist.github.com/ftvs/5822103</w:t>
-        </w:r>
-      </w:hyperlink>
       <w:r>
         <w:t xml:space="preserve"> </w:t>
       </w:r>
-      <w:bookmarkStart w:id="0" w:name="_GoBack"/>
-      <w:bookmarkEnd w:id="0"/>
     </w:p>
     <w:sectPr>
       <w:pgSz w:w="11906" w:h="16838"/>
@@ -1277,7 +1279,7 @@
 </file>
 
 <file path=customXml/itemProps1.xml><?xml version="1.0" encoding="utf-8"?>
-<ds:datastoreItem xmlns:ds="http://schemas.openxmlformats.org/officeDocument/2006/customXml" ds:itemID="{332BAD25-A543-47C1-993F-C82ABDC68262}">
+<ds:datastoreItem xmlns:ds="http://schemas.openxmlformats.org/officeDocument/2006/customXml" ds:itemID="{0C89AE57-5C31-4D77-A3B0-9FAF48B29942}">
   <ds:schemaRefs>
     <ds:schemaRef ds:uri="http://schemas.openxmlformats.org/officeDocument/2006/bibliography"/>
   </ds:schemaRefs>

</xml_diff>

<commit_message>
Setup new project, imported assets where neccessary, updated references
</commit_message>
<xml_diff>
--- a/Admin/References.docx
+++ b/Admin/References.docx
@@ -431,36 +431,21 @@
         <w:t xml:space="preserve"> (Accessed: 25 October 2019).</w:t>
       </w:r>
     </w:p>
-    <w:bookmarkStart w:id="0" w:name="_GoBack"/>
-    <w:bookmarkEnd w:id="0"/>
-    <w:p>
-      <w:r>
-        <w:fldChar w:fldCharType="begin"/>
-      </w:r>
-      <w:r>
-        <w:instrText xml:space="preserve"> HYPERLINK "https://gist.github.com/ftvs/5822103" </w:instrText>
-      </w:r>
-      <w:r>
-        <w:fldChar w:fldCharType="separate"/>
-      </w:r>
-      <w:r>
-        <w:rPr>
-          <w:rStyle w:val="Hyperlink"/>
-        </w:rPr>
-        <w:t>https://gist.github.com/ftvs/5822103</w:t>
-      </w:r>
-      <w:r>
-        <w:rPr>
-          <w:rStyle w:val="Hyperlink"/>
-        </w:rPr>
-        <w:fldChar w:fldCharType="end"/>
-      </w:r>
+    <w:p>
+      <w:hyperlink r:id="rId5" w:history="1">
+        <w:r>
+          <w:rPr>
+            <w:rStyle w:val="Hyperlink"/>
+          </w:rPr>
+          <w:t>https://gist.github.com/ftvs/5822103</w:t>
+        </w:r>
+      </w:hyperlink>
       <w:r>
         <w:t xml:space="preserve"> </w:t>
       </w:r>
     </w:p>
     <w:p>
-      <w:hyperlink r:id="rId5" w:history="1">
+      <w:hyperlink r:id="rId6" w:history="1">
         <w:r>
           <w:rPr>
             <w:rStyle w:val="Hyperlink"/>
@@ -471,6 +456,21 @@
       <w:r>
         <w:t xml:space="preserve"> </w:t>
       </w:r>
+    </w:p>
+    <w:p>
+      <w:hyperlink r:id="rId7" w:history="1">
+        <w:r>
+          <w:rPr>
+            <w:rStyle w:val="Hyperlink"/>
+          </w:rPr>
+          <w:t>https://hackernoon.com/making-your-pixel-art-game-look-pixel-perfect-in-unity3d-3534963cad1d</w:t>
+        </w:r>
+      </w:hyperlink>
+      <w:r>
+        <w:t xml:space="preserve"> </w:t>
+      </w:r>
+      <w:bookmarkStart w:id="0" w:name="_GoBack"/>
+      <w:bookmarkEnd w:id="0"/>
     </w:p>
     <w:sectPr>
       <w:pgSz w:w="11906" w:h="16838"/>
@@ -1279,7 +1279,7 @@
 </file>
 
 <file path=customXml/itemProps1.xml><?xml version="1.0" encoding="utf-8"?>
-<ds:datastoreItem xmlns:ds="http://schemas.openxmlformats.org/officeDocument/2006/customXml" ds:itemID="{0C89AE57-5C31-4D77-A3B0-9FAF48B29942}">
+<ds:datastoreItem xmlns:ds="http://schemas.openxmlformats.org/officeDocument/2006/customXml" ds:itemID="{67204316-56A6-4217-8E62-4C045BC4CCA9}">
   <ds:schemaRefs>
     <ds:schemaRef ds:uri="http://schemas.openxmlformats.org/officeDocument/2006/bibliography"/>
   </ds:schemaRefs>

</xml_diff>

<commit_message>
Added New Input Manager Package, Created Input Actions & Created Font Demo Files
</commit_message>
<xml_diff>
--- a/Admin/References.docx
+++ b/Admin/References.docx
@@ -432,42 +432,124 @@
       </w:r>
     </w:p>
     <w:p>
-      <w:hyperlink r:id="rId5" w:history="1">
-        <w:r>
-          <w:rPr>
-            <w:rStyle w:val="Hyperlink"/>
-          </w:rPr>
-          <w:t>https://gist.github.com/ftvs/5822103</w:t>
-        </w:r>
-      </w:hyperlink>
-      <w:r>
-        <w:t xml:space="preserve"> </w:t>
-      </w:r>
-    </w:p>
-    <w:p>
-      <w:hyperlink r:id="rId6" w:history="1">
-        <w:r>
-          <w:rPr>
-            <w:rStyle w:val="Hyperlink"/>
-          </w:rPr>
-          <w:t>https://answers.unity.com/questions/1080218/scrolling-sprite-texture.html</w:t>
-        </w:r>
-      </w:hyperlink>
-      <w:r>
-        <w:t xml:space="preserve"> </w:t>
-      </w:r>
-    </w:p>
-    <w:p>
-      <w:hyperlink r:id="rId7" w:history="1">
-        <w:r>
-          <w:rPr>
-            <w:rStyle w:val="Hyperlink"/>
-          </w:rPr>
-          <w:t>https://hackernoon.com/making-your-pixel-art-game-look-pixel-perfect-in-unity3d-3534963cad1d</w:t>
-        </w:r>
-      </w:hyperlink>
-      <w:r>
-        <w:t xml:space="preserve"> </w:t>
+      <w:proofErr w:type="spellStart"/>
+      <w:r>
+        <w:t>ftvs</w:t>
+      </w:r>
+      <w:proofErr w:type="spellEnd"/>
+      <w:r>
+        <w:t xml:space="preserve"> (2014) </w:t>
+      </w:r>
+      <w:proofErr w:type="spellStart"/>
+      <w:r>
+        <w:rPr>
+          <w:i/>
+        </w:rPr>
+        <w:t>CameraShake.cs</w:t>
+      </w:r>
+      <w:proofErr w:type="spellEnd"/>
+      <w:r>
+        <w:rPr>
+          <w:i/>
+        </w:rPr>
+        <w:t xml:space="preserve">. </w:t>
+      </w:r>
+      <w:r>
+        <w:t xml:space="preserve">Available at: </w:t>
+      </w:r>
+      <w:r>
+        <w:t>https://gist.github.com/ftvs/5822103</w:t>
+      </w:r>
+      <w:r>
+        <w:t xml:space="preserve"> (Accessed: 8 December 2019).</w:t>
+      </w:r>
+    </w:p>
+    <w:p>
+      <w:proofErr w:type="spellStart"/>
+      <w:r>
+        <w:t>Kakkuonhyvaa</w:t>
+      </w:r>
+      <w:proofErr w:type="spellEnd"/>
+      <w:r>
+        <w:t xml:space="preserve"> (2016) </w:t>
+      </w:r>
+      <w:r>
+        <w:rPr>
+          <w:i/>
+        </w:rPr>
+        <w:t xml:space="preserve">Scrolling sprite texture. </w:t>
+      </w:r>
+      <w:r>
+        <w:t xml:space="preserve">Available at: </w:t>
+      </w:r>
+      <w:r>
+        <w:t>https://answers.unity.com/questions/1080218/scrolling-sprite-texture.html</w:t>
+      </w:r>
+      <w:r>
+        <w:t xml:space="preserve"> (Accessed: 9 December 2019).</w:t>
+      </w:r>
+    </w:p>
+    <w:p>
+      <w:r>
+        <w:t xml:space="preserve">Resistance Studio (2018) </w:t>
+      </w:r>
+      <w:r>
+        <w:rPr>
+          <w:i/>
+        </w:rPr>
+        <w:t xml:space="preserve">Making your Pixel Art Game </w:t>
+      </w:r>
+      <w:proofErr w:type="gramStart"/>
+      <w:r>
+        <w:rPr>
+          <w:i/>
+        </w:rPr>
+        <w:t>look</w:t>
+      </w:r>
+      <w:proofErr w:type="gramEnd"/>
+      <w:r>
+        <w:rPr>
+          <w:i/>
+        </w:rPr>
+        <w:t xml:space="preserve"> Pixel Perfect in Unity3D. </w:t>
+      </w:r>
+      <w:r>
+        <w:t xml:space="preserve">Available at: </w:t>
+      </w:r>
+      <w:r>
+        <w:t>https://hackernoon.com/making-your-pixel-art-game-look-pixel-perfect-in-unity3d-3534963cad1d</w:t>
+      </w:r>
+      <w:r>
+        <w:t xml:space="preserve"> (Accessed: 19 December 2019).</w:t>
+      </w:r>
+    </w:p>
+    <w:p>
+      <w:proofErr w:type="spellStart"/>
+      <w:r>
+        <w:lastRenderedPageBreak/>
+        <w:t>Brackeys</w:t>
+      </w:r>
+      <w:proofErr w:type="spellEnd"/>
+      <w:r>
+        <w:t xml:space="preserve"> (2019) </w:t>
+      </w:r>
+      <w:r>
+        <w:rPr>
+          <w:i/>
+        </w:rPr>
+        <w:t xml:space="preserve">CONTROLLER INPUT in Unity. </w:t>
+      </w:r>
+      <w:r>
+        <w:t xml:space="preserve">14 July. </w:t>
+      </w:r>
+      <w:r>
+        <w:t xml:space="preserve">Available at: </w:t>
+      </w:r>
+      <w:r>
+        <w:t>https://www.youtube.com/watch?v=p-3S73MaDP8</w:t>
+      </w:r>
+      <w:r>
+        <w:t xml:space="preserve"> (Accessed: 24 December 2019).</w:t>
       </w:r>
       <w:bookmarkStart w:id="0" w:name="_GoBack"/>
       <w:bookmarkEnd w:id="0"/>
@@ -1279,7 +1361,7 @@
 </file>
 
 <file path=customXml/itemProps1.xml><?xml version="1.0" encoding="utf-8"?>
-<ds:datastoreItem xmlns:ds="http://schemas.openxmlformats.org/officeDocument/2006/customXml" ds:itemID="{67204316-56A6-4217-8E62-4C045BC4CCA9}">
+<ds:datastoreItem xmlns:ds="http://schemas.openxmlformats.org/officeDocument/2006/customXml" ds:itemID="{E37657AB-CEC6-437B-AD2C-D1DD3D4DC4C5}">
   <ds:schemaRefs>
     <ds:schemaRef ds:uri="http://schemas.openxmlformats.org/officeDocument/2006/bibliography"/>
   </ds:schemaRefs>

</xml_diff>

<commit_message>
Pushed minor changes to player controller
</commit_message>
<xml_diff>
--- a/Admin/References.docx
+++ b/Admin/References.docx
@@ -551,6 +551,40 @@
       <w:r>
         <w:t xml:space="preserve"> (Accessed: 24 December 2019).</w:t>
       </w:r>
+    </w:p>
+    <w:p>
+      <w:hyperlink r:id="rId5" w:history="1">
+        <w:r>
+          <w:rPr>
+            <w:rStyle w:val="Hyperlink"/>
+          </w:rPr>
+          <w:t>https://www.reddit.com/r/Unity3D/comments/7mko7e/problem_getting_goodfeeling_aiming_with_joysticks/</w:t>
+        </w:r>
+      </w:hyperlink>
+      <w:r>
+        <w:t xml:space="preserve"> (27</w:t>
+      </w:r>
+      <w:r>
+        <w:rPr>
+          <w:vertAlign w:val="superscript"/>
+        </w:rPr>
+        <w:t>th</w:t>
+      </w:r>
+      <w:r>
+        <w:t xml:space="preserve"> Dec)</w:t>
+      </w:r>
+    </w:p>
+    <w:p>
+      <w:hyperlink r:id="rId6" w:history="1">
+        <w:r>
+          <w:rPr>
+            <w:rStyle w:val="Hyperlink"/>
+          </w:rPr>
+          <w:t>http://www.third-helix.com/2013/04/12/doing-thumbstick-dead-zones-right.html</w:t>
+        </w:r>
+      </w:hyperlink>
+    </w:p>
+    <w:p>
       <w:bookmarkStart w:id="0" w:name="_GoBack"/>
       <w:bookmarkEnd w:id="0"/>
     </w:p>
@@ -1361,7 +1395,7 @@
 </file>
 
 <file path=customXml/itemProps1.xml><?xml version="1.0" encoding="utf-8"?>
-<ds:datastoreItem xmlns:ds="http://schemas.openxmlformats.org/officeDocument/2006/customXml" ds:itemID="{E37657AB-CEC6-437B-AD2C-D1DD3D4DC4C5}">
+<ds:datastoreItem xmlns:ds="http://schemas.openxmlformats.org/officeDocument/2006/customXml" ds:itemID="{0BAD51BE-D1E4-4E0D-965C-3F9B43CB5690}">
   <ds:schemaRefs>
     <ds:schemaRef ds:uri="http://schemas.openxmlformats.org/officeDocument/2006/bibliography"/>
   </ds:schemaRefs>

</xml_diff>

<commit_message>
Pushed further updates to PC controls
</commit_message>
<xml_diff>
--- a/Admin/References.docx
+++ b/Admin/References.docx
@@ -585,6 +585,17 @@
       </w:hyperlink>
     </w:p>
     <w:p>
+      <w:hyperlink r:id="rId7" w:history="1">
+        <w:r>
+          <w:rPr>
+            <w:rStyle w:val="Hyperlink"/>
+          </w:rPr>
+          <w:t>https://medium.com/brandons-computer-science-notes/a-primer-on-functions-9a51c1e9de80</w:t>
+        </w:r>
+      </w:hyperlink>
+      <w:r>
+        <w:t xml:space="preserve"> </w:t>
+      </w:r>
       <w:bookmarkStart w:id="0" w:name="_GoBack"/>
       <w:bookmarkEnd w:id="0"/>
     </w:p>
@@ -1395,7 +1406,7 @@
 </file>
 
 <file path=customXml/itemProps1.xml><?xml version="1.0" encoding="utf-8"?>
-<ds:datastoreItem xmlns:ds="http://schemas.openxmlformats.org/officeDocument/2006/customXml" ds:itemID="{0BAD51BE-D1E4-4E0D-965C-3F9B43CB5690}">
+<ds:datastoreItem xmlns:ds="http://schemas.openxmlformats.org/officeDocument/2006/customXml" ds:itemID="{67C90EE9-FC3E-44E9-859E-F423AF076D7E}">
   <ds:schemaRefs>
     <ds:schemaRef ds:uri="http://schemas.openxmlformats.org/officeDocument/2006/bibliography"/>
   </ds:schemaRefs>

</xml_diff>

<commit_message>
Updated Referencing Document, Pushed Digital Notes
</commit_message>
<xml_diff>
--- a/Admin/References.docx
+++ b/Admin/References.docx
@@ -583,6 +583,20 @@
           <w:t>http://www.third-helix.com/2013/04/12/doing-thumbstick-dead-zones-right.html</w:t>
         </w:r>
       </w:hyperlink>
+      <w:r>
+        <w:rPr>
+          <w:rStyle w:val="Hyperlink"/>
+        </w:rPr>
+        <w:t xml:space="preserve"> </w:t>
+      </w:r>
+      <w:r>
+        <w:rPr>
+          <w:rStyle w:val="Hyperlink"/>
+          <w:color w:val="auto"/>
+          <w:u w:val="none"/>
+        </w:rPr>
+        <w:t>(27th Dec)</w:t>
+      </w:r>
     </w:p>
     <w:p>
       <w:hyperlink r:id="rId7" w:history="1">
@@ -595,6 +609,35 @@
       </w:hyperlink>
       <w:r>
         <w:t xml:space="preserve"> </w:t>
+      </w:r>
+      <w:r>
+        <w:t>(10th Jan)</w:t>
+      </w:r>
+    </w:p>
+    <w:p>
+      <w:hyperlink r:id="rId8" w:history="1">
+        <w:r>
+          <w:rPr>
+            <w:rStyle w:val="Hyperlink"/>
+          </w:rPr>
+          <w:t>https://www.khanacademy.org/math/geometry/hs-geo-analytic-geometry/hs-geo-dist-problems/v/point-relative-to-circle</w:t>
+        </w:r>
+      </w:hyperlink>
+      <w:r>
+        <w:t xml:space="preserve"> (17th Jan)</w:t>
+      </w:r>
+    </w:p>
+    <w:p>
+      <w:hyperlink r:id="rId9" w:history="1">
+        <w:r>
+          <w:rPr>
+            <w:rStyle w:val="Hyperlink"/>
+          </w:rPr>
+          <w:t>https://stackoverflow.com/questions/839899/how-do-i-calculate-a-point-on-a-circle-s-circumference</w:t>
+        </w:r>
+      </w:hyperlink>
+      <w:r>
+        <w:t xml:space="preserve"> (17th Jan)</w:t>
       </w:r>
       <w:bookmarkStart w:id="0" w:name="_GoBack"/>
       <w:bookmarkEnd w:id="0"/>
@@ -1406,7 +1449,7 @@
 </file>
 
 <file path=customXml/itemProps1.xml><?xml version="1.0" encoding="utf-8"?>
-<ds:datastoreItem xmlns:ds="http://schemas.openxmlformats.org/officeDocument/2006/customXml" ds:itemID="{67C90EE9-FC3E-44E9-859E-F423AF076D7E}">
+<ds:datastoreItem xmlns:ds="http://schemas.openxmlformats.org/officeDocument/2006/customXml" ds:itemID="{25918DAB-03FF-40C5-9DBD-7506EEC3A4D2}">
   <ds:schemaRefs>
     <ds:schemaRef ds:uri="http://schemas.openxmlformats.org/officeDocument/2006/bibliography"/>
   </ds:schemaRefs>

</xml_diff>

<commit_message>
Implemented Updated Player Character Movement, Updated Control Scheme, Updated Unity Version
Updated to Unity 2019.2.8f1. Incorporated radius checks on player input and logrithmic speed for player character.
</commit_message>
<xml_diff>
--- a/Admin/References.docx
+++ b/Admin/References.docx
@@ -21,21 +21,7 @@
         <w:rPr>
           <w:i/>
         </w:rPr>
-        <w:t xml:space="preserve">How to set screen </w:t>
-      </w:r>
-      <w:proofErr w:type="gramStart"/>
-      <w:r>
-        <w:rPr>
-          <w:i/>
-        </w:rPr>
-        <w:t>boundaries?.</w:t>
-      </w:r>
-      <w:proofErr w:type="gramEnd"/>
-      <w:r>
-        <w:rPr>
-          <w:i/>
-        </w:rPr>
-        <w:t xml:space="preserve"> </w:t>
+        <w:t xml:space="preserve">How to set screen boundaries?. </w:t>
       </w:r>
       <w:r>
         <w:t xml:space="preserve">Available at: </w:t>
@@ -48,41 +34,14 @@
       </w:r>
     </w:p>
     <w:p>
-      <w:proofErr w:type="spellStart"/>
-      <w:r>
-        <w:t>Drudiverse</w:t>
-      </w:r>
-      <w:proofErr w:type="spellEnd"/>
-      <w:r>
-        <w:t xml:space="preserve"> (2017) </w:t>
-      </w:r>
-      <w:r>
-        <w:rPr>
-          <w:i/>
-        </w:rPr>
-        <w:t xml:space="preserve">Bullet Management: Possible Without </w:t>
-      </w:r>
-      <w:proofErr w:type="spellStart"/>
-      <w:proofErr w:type="gramStart"/>
-      <w:r>
-        <w:rPr>
-          <w:i/>
-        </w:rPr>
-        <w:t>Rigidbody</w:t>
-      </w:r>
-      <w:proofErr w:type="spellEnd"/>
-      <w:r>
-        <w:rPr>
-          <w:i/>
-        </w:rPr>
-        <w:t>?.</w:t>
-      </w:r>
-      <w:proofErr w:type="gramEnd"/>
-      <w:r>
-        <w:rPr>
-          <w:i/>
-        </w:rPr>
-        <w:t xml:space="preserve"> </w:t>
+      <w:r>
+        <w:t xml:space="preserve">Drudiverse (2017) </w:t>
+      </w:r>
+      <w:r>
+        <w:rPr>
+          <w:i/>
+        </w:rPr>
+        <w:t xml:space="preserve">Bullet Management: Possible Without Rigidbody?. </w:t>
       </w:r>
       <w:r>
         <w:t xml:space="preserve">Available at: </w:t>
@@ -95,13 +54,8 @@
       </w:r>
     </w:p>
     <w:p>
-      <w:proofErr w:type="spellStart"/>
-      <w:r>
-        <w:t>Druminfected</w:t>
-      </w:r>
-      <w:proofErr w:type="spellEnd"/>
-      <w:r>
-        <w:t xml:space="preserve"> (2014) </w:t>
+      <w:r>
+        <w:t xml:space="preserve">Druminfected (2014) </w:t>
       </w:r>
       <w:r>
         <w:rPr>
@@ -160,35 +114,14 @@
       </w:r>
     </w:p>
     <w:p>
-      <w:proofErr w:type="spellStart"/>
-      <w:r>
-        <w:t>mviranyi</w:t>
-      </w:r>
-      <w:proofErr w:type="spellEnd"/>
-      <w:r>
-        <w:t xml:space="preserve">, </w:t>
-      </w:r>
-      <w:proofErr w:type="spellStart"/>
-      <w:r>
-        <w:t>theDrake</w:t>
-      </w:r>
-      <w:proofErr w:type="spellEnd"/>
-      <w:r>
-        <w:t xml:space="preserve"> et al. (2019) </w:t>
-      </w:r>
-      <w:proofErr w:type="spellStart"/>
-      <w:r>
-        <w:rPr>
-          <w:i/>
-        </w:rPr>
-        <w:t>Unity.gitignore</w:t>
-      </w:r>
-      <w:proofErr w:type="spellEnd"/>
-      <w:r>
-        <w:rPr>
-          <w:i/>
-        </w:rPr>
-        <w:t xml:space="preserve">. </w:t>
+      <w:r>
+        <w:t xml:space="preserve">mviranyi, theDrake et al. (2019) </w:t>
+      </w:r>
+      <w:r>
+        <w:rPr>
+          <w:i/>
+        </w:rPr>
+        <w:t xml:space="preserve">Unity.gitignore. </w:t>
       </w:r>
       <w:r>
         <w:t xml:space="preserve">Available at: </w:t>
@@ -207,7 +140,6 @@
           <w:sz w:val="24"/>
         </w:rPr>
       </w:pPr>
-      <w:proofErr w:type="spellStart"/>
       <w:r>
         <w:rPr>
           <w:rFonts w:cstheme="minorHAnsi"/>
@@ -215,9 +147,19 @@
           <w:szCs w:val="20"/>
           <w:shd w:val="clear" w:color="auto" w:fill="FFFFFF"/>
         </w:rPr>
-        <w:t>PixelNest</w:t>
-      </w:r>
-      <w:proofErr w:type="spellEnd"/>
+        <w:t>PixelNest (2013). </w:t>
+      </w:r>
+      <w:r>
+        <w:rPr>
+          <w:rFonts w:cstheme="minorHAnsi"/>
+          <w:i/>
+          <w:iCs/>
+          <w:color w:val="000000"/>
+          <w:szCs w:val="20"/>
+          <w:shd w:val="clear" w:color="auto" w:fill="FFFFFF"/>
+        </w:rPr>
+        <w:t>Parallax scrolling — Pixelnest Studio</w:t>
+      </w:r>
       <w:r>
         <w:rPr>
           <w:rFonts w:cstheme="minorHAnsi"/>
@@ -225,81 +167,12 @@
           <w:szCs w:val="20"/>
           <w:shd w:val="clear" w:color="auto" w:fill="FFFFFF"/>
         </w:rPr>
-        <w:t xml:space="preserve"> (2013). </w:t>
-      </w:r>
-      <w:r>
-        <w:rPr>
-          <w:rFonts w:cstheme="minorHAnsi"/>
-          <w:i/>
-          <w:iCs/>
-          <w:color w:val="000000"/>
-          <w:szCs w:val="20"/>
-          <w:shd w:val="clear" w:color="auto" w:fill="FFFFFF"/>
-        </w:rPr>
-        <w:t xml:space="preserve">Parallax scrolling — </w:t>
-      </w:r>
-      <w:proofErr w:type="spellStart"/>
-      <w:r>
-        <w:rPr>
-          <w:rFonts w:cstheme="minorHAnsi"/>
-          <w:i/>
-          <w:iCs/>
-          <w:color w:val="000000"/>
-          <w:szCs w:val="20"/>
-          <w:shd w:val="clear" w:color="auto" w:fill="FFFFFF"/>
-        </w:rPr>
-        <w:t>Pixelnest</w:t>
-      </w:r>
-      <w:proofErr w:type="spellEnd"/>
-      <w:r>
-        <w:rPr>
-          <w:rFonts w:cstheme="minorHAnsi"/>
-          <w:i/>
-          <w:iCs/>
-          <w:color w:val="000000"/>
-          <w:szCs w:val="20"/>
-          <w:shd w:val="clear" w:color="auto" w:fill="FFFFFF"/>
-        </w:rPr>
-        <w:t xml:space="preserve"> Studio</w:t>
-      </w:r>
-      <w:r>
-        <w:rPr>
-          <w:rFonts w:cstheme="minorHAnsi"/>
-          <w:color w:val="000000"/>
-          <w:szCs w:val="20"/>
-          <w:shd w:val="clear" w:color="auto" w:fill="FFFFFF"/>
-        </w:rPr>
-        <w:t xml:space="preserve">. [online] </w:t>
-      </w:r>
-      <w:proofErr w:type="spellStart"/>
-      <w:r>
-        <w:rPr>
-          <w:rFonts w:cstheme="minorHAnsi"/>
-          <w:color w:val="000000"/>
-          <w:szCs w:val="20"/>
-          <w:shd w:val="clear" w:color="auto" w:fill="FFFFFF"/>
-        </w:rPr>
-        <w:t>Pixelnest</w:t>
-      </w:r>
-      <w:proofErr w:type="spellEnd"/>
-      <w:r>
-        <w:rPr>
-          <w:rFonts w:cstheme="minorHAnsi"/>
-          <w:color w:val="000000"/>
-          <w:szCs w:val="20"/>
-          <w:shd w:val="clear" w:color="auto" w:fill="FFFFFF"/>
-        </w:rPr>
-        <w:t xml:space="preserve"> Studio. Available at: https://pixelnest.io/tutorials/2d-game-unity/parallax-scrolling/ [Accessed 13 Nov. 2019].</w:t>
-      </w:r>
-    </w:p>
-    <w:p>
-      <w:proofErr w:type="spellStart"/>
-      <w:r>
-        <w:t>Placzek</w:t>
-      </w:r>
-      <w:proofErr w:type="spellEnd"/>
-      <w:r>
-        <w:t xml:space="preserve">, M (2016) </w:t>
+        <w:t>. [online] Pixelnest Studio. Available at: https://pixelnest.io/tutorials/2d-game-unity/parallax-scrolling/ [Accessed 13 Nov. 2019].</w:t>
+      </w:r>
+    </w:p>
+    <w:p>
+      <w:r>
+        <w:t xml:space="preserve">Placzek, M (2016) </w:t>
       </w:r>
       <w:r>
         <w:rPr>
@@ -318,13 +191,8 @@
       </w:r>
     </w:p>
     <w:p>
-      <w:proofErr w:type="spellStart"/>
-      <w:r>
-        <w:t>Pleaner</w:t>
-      </w:r>
-      <w:proofErr w:type="spellEnd"/>
-      <w:r>
-        <w:t xml:space="preserve">, M. (2016) </w:t>
+      <w:r>
+        <w:t xml:space="preserve">Pleaner, M. (2016) </w:t>
       </w:r>
       <w:r>
         <w:rPr>
@@ -343,13 +211,8 @@
       </w:r>
     </w:p>
     <w:p>
-      <w:proofErr w:type="spellStart"/>
-      <w:r>
-        <w:t>Tuxic</w:t>
-      </w:r>
-      <w:proofErr w:type="spellEnd"/>
-      <w:r>
-        <w:t xml:space="preserve"> (2013) </w:t>
+      <w:r>
+        <w:t xml:space="preserve">Tuxic (2013) </w:t>
       </w:r>
       <w:r>
         <w:rPr>
@@ -368,33 +231,14 @@
       </w:r>
     </w:p>
     <w:p>
-      <w:proofErr w:type="spellStart"/>
-      <w:r>
-        <w:t>Zotov</w:t>
-      </w:r>
-      <w:proofErr w:type="spellEnd"/>
-      <w:r>
-        <w:t xml:space="preserve">. A (2018) </w:t>
-      </w:r>
-      <w:r>
-        <w:rPr>
-          <w:i/>
-        </w:rPr>
-        <w:t xml:space="preserve">Unity 2D Tutorial How To Make </w:t>
-      </w:r>
-      <w:proofErr w:type="spellStart"/>
-      <w:r>
-        <w:rPr>
-          <w:i/>
-        </w:rPr>
-        <w:t>Gameobject</w:t>
-      </w:r>
-      <w:proofErr w:type="spellEnd"/>
-      <w:r>
-        <w:rPr>
-          <w:i/>
-        </w:rPr>
-        <w:t xml:space="preserve"> Follow Mouse Pointer When Left Mouse Button Being Held Down. </w:t>
+      <w:r>
+        <w:t xml:space="preserve">Zotov. A (2018) </w:t>
+      </w:r>
+      <w:r>
+        <w:rPr>
+          <w:i/>
+        </w:rPr>
+        <w:t xml:space="preserve">Unity 2D Tutorial How To Make Gameobject Follow Mouse Pointer When Left Mouse Button Being Held Down. </w:t>
       </w:r>
       <w:r>
         <w:t xml:space="preserve">24 August. Available at: </w:t>
@@ -407,13 +251,8 @@
       </w:r>
     </w:p>
     <w:p>
-      <w:proofErr w:type="spellStart"/>
-      <w:r>
-        <w:t>Zsw</w:t>
-      </w:r>
-      <w:proofErr w:type="spellEnd"/>
-      <w:r>
-        <w:t xml:space="preserve"> (2017) </w:t>
+      <w:r>
+        <w:t xml:space="preserve">Zsw (2017) </w:t>
       </w:r>
       <w:r>
         <w:rPr>
@@ -432,27 +271,14 @@
       </w:r>
     </w:p>
     <w:p>
-      <w:proofErr w:type="spellStart"/>
-      <w:r>
-        <w:t>ftvs</w:t>
-      </w:r>
-      <w:proofErr w:type="spellEnd"/>
-      <w:r>
-        <w:t xml:space="preserve"> (2014) </w:t>
-      </w:r>
-      <w:proofErr w:type="spellStart"/>
-      <w:r>
-        <w:rPr>
-          <w:i/>
-        </w:rPr>
-        <w:t>CameraShake.cs</w:t>
-      </w:r>
-      <w:proofErr w:type="spellEnd"/>
-      <w:r>
-        <w:rPr>
-          <w:i/>
-        </w:rPr>
-        <w:t xml:space="preserve">. </w:t>
+      <w:r>
+        <w:t xml:space="preserve">ftvs (2014) </w:t>
+      </w:r>
+      <w:r>
+        <w:rPr>
+          <w:i/>
+        </w:rPr>
+        <w:t xml:space="preserve">CameraShake.cs. </w:t>
       </w:r>
       <w:r>
         <w:t xml:space="preserve">Available at: </w:t>
@@ -465,13 +291,8 @@
       </w:r>
     </w:p>
     <w:p>
-      <w:proofErr w:type="spellStart"/>
-      <w:r>
-        <w:t>Kakkuonhyvaa</w:t>
-      </w:r>
-      <w:proofErr w:type="spellEnd"/>
-      <w:r>
-        <w:t xml:space="preserve"> (2016) </w:t>
+      <w:r>
+        <w:t xml:space="preserve">Kakkuonhyvaa (2016) </w:t>
       </w:r>
       <w:r>
         <w:rPr>
@@ -497,21 +318,7 @@
         <w:rPr>
           <w:i/>
         </w:rPr>
-        <w:t xml:space="preserve">Making your Pixel Art Game </w:t>
-      </w:r>
-      <w:proofErr w:type="gramStart"/>
-      <w:r>
-        <w:rPr>
-          <w:i/>
-        </w:rPr>
-        <w:t>look</w:t>
-      </w:r>
-      <w:proofErr w:type="gramEnd"/>
-      <w:r>
-        <w:rPr>
-          <w:i/>
-        </w:rPr>
-        <w:t xml:space="preserve"> Pixel Perfect in Unity3D. </w:t>
+        <w:t xml:space="preserve">Making your Pixel Art Game look Pixel Perfect in Unity3D. </w:t>
       </w:r>
       <w:r>
         <w:t xml:space="preserve">Available at: </w:t>
@@ -524,14 +331,9 @@
       </w:r>
     </w:p>
     <w:p>
-      <w:proofErr w:type="spellStart"/>
       <w:r>
         <w:lastRenderedPageBreak/>
-        <w:t>Brackeys</w:t>
-      </w:r>
-      <w:proofErr w:type="spellEnd"/>
-      <w:r>
-        <w:t xml:space="preserve"> (2019) </w:t>
+        <w:t xml:space="preserve">Brackeys (2019) </w:t>
       </w:r>
       <w:r>
         <w:rPr>
@@ -634,6 +436,19 @@
             <w:rStyle w:val="Hyperlink"/>
           </w:rPr>
           <w:t>https://stackoverflow.com/questions/839899/how-do-i-calculate-a-point-on-a-circle-s-circumference</w:t>
+        </w:r>
+      </w:hyperlink>
+      <w:r>
+        <w:t xml:space="preserve"> (17th Jan)</w:t>
+      </w:r>
+    </w:p>
+    <w:p>
+      <w:hyperlink r:id="rId10" w:history="1">
+        <w:r>
+          <w:rPr>
+            <w:rStyle w:val="Hyperlink"/>
+          </w:rPr>
+          <w:t>https://answers.unity.com/questions/173094/show-vector3-full-float-value.html</w:t>
         </w:r>
       </w:hyperlink>
       <w:r>
@@ -669,7 +484,7 @@
       </w:pPr>
     </w:pPrDefault>
   </w:docDefaults>
-  <w:latentStyles w:defLockedState="0" w:defUIPriority="99" w:defSemiHidden="0" w:defUnhideWhenUsed="0" w:defQFormat="0" w:count="375">
+  <w:latentStyles w:defLockedState="0" w:defUIPriority="99" w:defSemiHidden="0" w:defUnhideWhenUsed="0" w:defQFormat="0" w:count="377">
     <w:lsdException w:name="Normal" w:uiPriority="0" w:qFormat="1"/>
     <w:lsdException w:name="heading 1" w:uiPriority="9" w:qFormat="1"/>
     <w:lsdException w:name="heading 2" w:semiHidden="1" w:uiPriority="9" w:unhideWhenUsed="1" w:qFormat="1"/>
@@ -775,7 +590,6 @@
     <w:lsdException w:name="HTML Sample" w:semiHidden="1" w:unhideWhenUsed="1"/>
     <w:lsdException w:name="HTML Typewriter" w:semiHidden="1" w:unhideWhenUsed="1"/>
     <w:lsdException w:name="HTML Variable" w:semiHidden="1" w:unhideWhenUsed="1"/>
-    <w:lsdException w:name="Normal Table" w:semiHidden="1" w:unhideWhenUsed="1"/>
     <w:lsdException w:name="annotation subject" w:semiHidden="1" w:unhideWhenUsed="1"/>
     <w:lsdException w:name="No List" w:semiHidden="1" w:unhideWhenUsed="1"/>
     <w:lsdException w:name="Outline List 1" w:semiHidden="1" w:unhideWhenUsed="1"/>
@@ -821,11 +635,9 @@
     <w:lsdException w:name="Table Subtle 1" w:semiHidden="1" w:unhideWhenUsed="1"/>
     <w:lsdException w:name="Table Subtle 2" w:semiHidden="1" w:unhideWhenUsed="1"/>
     <w:lsdException w:name="Table Web 1" w:semiHidden="1" w:unhideWhenUsed="1"/>
-    <w:lsdException w:name="Table Web 2" w:semiHidden="1" w:unhideWhenUsed="1"/>
     <w:lsdException w:name="Table Web 3" w:semiHidden="1" w:unhideWhenUsed="1"/>
     <w:lsdException w:name="Balloon Text" w:semiHidden="1" w:unhideWhenUsed="1"/>
     <w:lsdException w:name="Table Grid" w:uiPriority="39"/>
-    <w:lsdException w:name="Table Theme" w:semiHidden="1" w:unhideWhenUsed="1"/>
     <w:lsdException w:name="Placeholder Text" w:semiHidden="1"/>
     <w:lsdException w:name="No Spacing" w:uiPriority="1" w:qFormat="1"/>
     <w:lsdException w:name="Light Shading" w:uiPriority="60"/>
@@ -1045,6 +857,8 @@
     <w:lsdException w:name="Smart Hyperlink" w:semiHidden="1" w:unhideWhenUsed="1"/>
     <w:lsdException w:name="Hashtag" w:semiHidden="1" w:unhideWhenUsed="1"/>
     <w:lsdException w:name="Unresolved Mention" w:semiHidden="1" w:unhideWhenUsed="1"/>
+    <w:lsdException w:name="Smart Link" w:semiHidden="1" w:unhideWhenUsed="1"/>
+    <w:lsdException w:name="Smart Link Error" w:semiHidden="1" w:unhideWhenUsed="1"/>
   </w:latentStyles>
   <w:style w:type="paragraph" w:default="1" w:styleId="Normal">
     <w:name w:val="Normal"/>
@@ -1449,7 +1263,7 @@
 </file>
 
 <file path=customXml/itemProps1.xml><?xml version="1.0" encoding="utf-8"?>
-<ds:datastoreItem xmlns:ds="http://schemas.openxmlformats.org/officeDocument/2006/customXml" ds:itemID="{25918DAB-03FF-40C5-9DBD-7506EEC3A4D2}">
+<ds:datastoreItem xmlns:ds="http://schemas.openxmlformats.org/officeDocument/2006/customXml" ds:itemID="{42A15FCC-1E77-4076-9984-E8DDCAA36CFC}">
   <ds:schemaRefs>
     <ds:schemaRef ds:uri="http://schemas.openxmlformats.org/officeDocument/2006/bibliography"/>
   </ds:schemaRefs>

</xml_diff>

<commit_message>
Implemented Scaling Boundary System, OoB Recycler & Updated Unity Version
Updated to 2019.2.181f
</commit_message>
<xml_diff>
--- a/Admin/References.docx
+++ b/Admin/References.docx
@@ -501,269 +501,277 @@
       <w:r>
         <w:t xml:space="preserve"> (Accessed: 21 October 2019).</w:t>
       </w:r>
+    </w:p>
+    <w:p>
+      <w:r>
+        <w:lastRenderedPageBreak/>
+        <w:t xml:space="preserve">Resistance Studio (2018) </w:t>
+      </w:r>
+      <w:r>
+        <w:rPr>
+          <w:i/>
+        </w:rPr>
+        <w:t xml:space="preserve">Making your Pixel Art Game </w:t>
+      </w:r>
+      <w:proofErr w:type="gramStart"/>
+      <w:r>
+        <w:rPr>
+          <w:i/>
+        </w:rPr>
+        <w:t>look</w:t>
+      </w:r>
+      <w:proofErr w:type="gramEnd"/>
+      <w:r>
+        <w:rPr>
+          <w:i/>
+        </w:rPr>
+        <w:t xml:space="preserve"> Pixel Perfect in Unity3D. </w:t>
+      </w:r>
+      <w:r>
+        <w:t xml:space="preserve">Available at: </w:t>
+      </w:r>
+      <w:r>
+        <w:t>https://hackernoon.com/making-your-pixel-art-game-look-pixel-perfect-in-unity3d-3534963cad1d</w:t>
+      </w:r>
+      <w:r>
+        <w:t xml:space="preserve"> (Accessed: 19 December 2019).</w:t>
+      </w:r>
+    </w:p>
+    <w:p>
+      <w:proofErr w:type="spellStart"/>
+      <w:r>
+        <w:t>Skerritt</w:t>
+      </w:r>
+      <w:proofErr w:type="spellEnd"/>
+      <w:r>
+        <w:t xml:space="preserve">, B. (2017) </w:t>
+      </w:r>
+      <w:r>
+        <w:rPr>
+          <w:i/>
+          <w:iCs/>
+        </w:rPr>
+        <w:t xml:space="preserve">A Primer on Functions. </w:t>
+      </w:r>
+      <w:r>
+        <w:t xml:space="preserve">Available at: </w:t>
+      </w:r>
+      <w:r>
+        <w:t>https://medium.com/brandons-computer-science-notes/a-primer-on-functions-9a51c1e9de80</w:t>
+      </w:r>
+      <w:r>
+        <w:t xml:space="preserve"> (10th January 2020).</w:t>
+      </w:r>
+    </w:p>
+    <w:p>
+      <w:r>
+        <w:t xml:space="preserve">Spark Notes (no date) </w:t>
+      </w:r>
+      <w:r>
+        <w:rPr>
+          <w:i/>
+          <w:iCs/>
+        </w:rPr>
+        <w:t xml:space="preserve">Logarithmic Functions. </w:t>
+      </w:r>
+      <w:r>
+        <w:t xml:space="preserve">Available at: </w:t>
+      </w:r>
+      <w:r>
+        <w:t>https://www.sparknotes.com/math/precalc/exponentialandlogarithmicfunctions/section2/</w:t>
+      </w:r>
+      <w:r>
+        <w:t xml:space="preserve"> (Accessed 19 January 2020).</w:t>
+      </w:r>
+    </w:p>
+    <w:p>
+      <w:r>
+        <w:t xml:space="preserve">Third-Helix (2013) </w:t>
+      </w:r>
+      <w:r>
+        <w:rPr>
+          <w:i/>
+          <w:iCs/>
+        </w:rPr>
+        <w:t xml:space="preserve">Doing </w:t>
+      </w:r>
+      <w:proofErr w:type="spellStart"/>
+      <w:r>
+        <w:rPr>
+          <w:i/>
+          <w:iCs/>
+        </w:rPr>
+        <w:t>Thumbstick</w:t>
+      </w:r>
+      <w:proofErr w:type="spellEnd"/>
+      <w:r>
+        <w:rPr>
+          <w:i/>
+          <w:iCs/>
+        </w:rPr>
+        <w:t xml:space="preserve"> Dead Zones Right. </w:t>
+      </w:r>
+      <w:r>
+        <w:t xml:space="preserve">Available at: </w:t>
+      </w:r>
+      <w:r>
+        <w:t>http://www.third-helix.com/2013/04/12/doing-thumbstick-dead-zones-right.html</w:t>
+      </w:r>
+      <w:r>
+        <w:t xml:space="preserve"> (Accessed 27 December 2019).</w:t>
+      </w:r>
+    </w:p>
+    <w:p>
+      <w:proofErr w:type="spellStart"/>
+      <w:r>
+        <w:t>Tuxic</w:t>
+      </w:r>
+      <w:proofErr w:type="spellEnd"/>
+      <w:r>
+        <w:t xml:space="preserve"> (2013) </w:t>
+      </w:r>
+      <w:r>
+        <w:rPr>
+          <w:i/>
+        </w:rPr>
+        <w:t xml:space="preserve">Unity: metronome like a pro. </w:t>
+      </w:r>
+      <w:r>
+        <w:t xml:space="preserve">Available at: </w:t>
+      </w:r>
+      <w:r>
+        <w:t>http://cubeslam.net/2013/12/19/unity-metronome-like-a-pro/</w:t>
+      </w:r>
+      <w:r>
+        <w:t xml:space="preserve"> (Accessed: 20 October 2019).</w:t>
+      </w:r>
+    </w:p>
+    <w:p>
+      <w:proofErr w:type="spellStart"/>
+      <w:r>
+        <w:t>Warmedxmints</w:t>
+      </w:r>
+      <w:proofErr w:type="spellEnd"/>
+      <w:r>
+        <w:t xml:space="preserve"> (2017) </w:t>
+      </w:r>
+      <w:r>
+        <w:rPr>
+          <w:i/>
+          <w:iCs/>
+        </w:rPr>
+        <w:t xml:space="preserve">Top down shooter rotation. </w:t>
+      </w:r>
+      <w:r>
+        <w:t xml:space="preserve">Available at: </w:t>
+      </w:r>
+      <w:r>
+        <w:t>https://www.reddit.com/r/Unity3D/comments/7mko7e/problem_getting_goodfeeling_aiming_with_joysticks/druqkfi?utm_source=share&amp;utm_medium=web2x</w:t>
+      </w:r>
+      <w:r>
+        <w:t xml:space="preserve"> (Accessed 27 December 2019).</w:t>
+      </w:r>
+    </w:p>
+    <w:p>
+      <w:proofErr w:type="spellStart"/>
+      <w:r>
+        <w:t>Zotov</w:t>
+      </w:r>
+      <w:proofErr w:type="spellEnd"/>
+      <w:r>
+        <w:t xml:space="preserve">. A (2018) </w:t>
+      </w:r>
+      <w:r>
+        <w:rPr>
+          <w:i/>
+        </w:rPr>
+        <w:t xml:space="preserve">Unity 2D Tutorial How </w:t>
+      </w:r>
+      <w:proofErr w:type="gramStart"/>
+      <w:r>
+        <w:rPr>
+          <w:i/>
+        </w:rPr>
+        <w:t>To</w:t>
+      </w:r>
+      <w:proofErr w:type="gramEnd"/>
+      <w:r>
+        <w:rPr>
+          <w:i/>
+        </w:rPr>
+        <w:t xml:space="preserve"> Make </w:t>
+      </w:r>
+      <w:proofErr w:type="spellStart"/>
+      <w:r>
+        <w:rPr>
+          <w:i/>
+        </w:rPr>
+        <w:t>Gameobject</w:t>
+      </w:r>
+      <w:proofErr w:type="spellEnd"/>
+      <w:r>
+        <w:rPr>
+          <w:i/>
+        </w:rPr>
+        <w:t xml:space="preserve"> Follow Mouse Pointer When Left Mouse Button Being Held Down. </w:t>
+      </w:r>
+      <w:r>
+        <w:t xml:space="preserve">24 August. Available at: </w:t>
+      </w:r>
+      <w:r>
+        <w:t>https://www.youtube.com/watch?v=EiWJY9AlPkY</w:t>
+      </w:r>
+      <w:r>
+        <w:t xml:space="preserve"> (Accessed: 9 October 2019).</w:t>
+      </w:r>
+    </w:p>
+    <w:p>
+      <w:proofErr w:type="spellStart"/>
+      <w:r>
+        <w:t>Zsw</w:t>
+      </w:r>
+      <w:proofErr w:type="spellEnd"/>
+      <w:r>
+        <w:t xml:space="preserve"> (2017) </w:t>
+      </w:r>
+      <w:r>
+        <w:rPr>
+          <w:i/>
+        </w:rPr>
+        <w:t xml:space="preserve">How to create a Spawn Area that can be visualized in the Unity Scene </w:t>
+      </w:r>
+      <w:proofErr w:type="gramStart"/>
+      <w:r>
+        <w:rPr>
+          <w:i/>
+        </w:rPr>
+        <w:t>Editor?.</w:t>
+      </w:r>
+      <w:proofErr w:type="gramEnd"/>
+      <w:r>
+        <w:t xml:space="preserve"> Available at:</w:t>
+      </w:r>
+      <w:r>
+        <w:t xml:space="preserve"> https://gamedev.stackexchange.com/questions/137873/how-to-create-a-spawn-area-that-can-be-visualized-in-the-unity-scene-editor</w:t>
+      </w:r>
+      <w:r>
+        <w:t xml:space="preserve"> (Accessed: 25 October 2019).</w:t>
+      </w:r>
+    </w:p>
+    <w:p>
+      <w:hyperlink r:id="rId5" w:history="1">
+        <w:r>
+          <w:rPr>
+            <w:rStyle w:val="Hyperlink"/>
+          </w:rPr>
+          <w:t>https://gamedev.stackexchange.com/questions/116009/in-unity-how-do-i-correctly-implement-the-singleton-pattern</w:t>
+        </w:r>
+      </w:hyperlink>
+      <w:r>
+        <w:t xml:space="preserve"> (20th Jan)</w:t>
+      </w:r>
       <w:bookmarkStart w:id="0" w:name="_GoBack"/>
       <w:bookmarkEnd w:id="0"/>
-    </w:p>
-    <w:p>
-      <w:r>
-        <w:lastRenderedPageBreak/>
-        <w:t xml:space="preserve">Resistance Studio (2018) </w:t>
-      </w:r>
-      <w:r>
-        <w:rPr>
-          <w:i/>
-        </w:rPr>
-        <w:t xml:space="preserve">Making your Pixel Art Game </w:t>
-      </w:r>
-      <w:proofErr w:type="gramStart"/>
-      <w:r>
-        <w:rPr>
-          <w:i/>
-        </w:rPr>
-        <w:t>look</w:t>
-      </w:r>
-      <w:proofErr w:type="gramEnd"/>
-      <w:r>
-        <w:rPr>
-          <w:i/>
-        </w:rPr>
-        <w:t xml:space="preserve"> Pixel Perfect in Unity3D. </w:t>
-      </w:r>
-      <w:r>
-        <w:t xml:space="preserve">Available at: </w:t>
-      </w:r>
-      <w:r>
-        <w:t>https://hackernoon.com/making-your-pixel-art-game-look-pixel-perfect-in-unity3d-3534963cad1d</w:t>
-      </w:r>
-      <w:r>
-        <w:t xml:space="preserve"> (Accessed: 19 December 2019).</w:t>
-      </w:r>
-    </w:p>
-    <w:p>
-      <w:proofErr w:type="spellStart"/>
-      <w:r>
-        <w:t>Skerritt</w:t>
-      </w:r>
-      <w:proofErr w:type="spellEnd"/>
-      <w:r>
-        <w:t xml:space="preserve">, B. (2017) </w:t>
-      </w:r>
-      <w:r>
-        <w:rPr>
-          <w:i/>
-          <w:iCs/>
-        </w:rPr>
-        <w:t xml:space="preserve">A Primer on Functions. </w:t>
-      </w:r>
-      <w:r>
-        <w:t xml:space="preserve">Available at: </w:t>
-      </w:r>
-      <w:r>
-        <w:t>https://medium.com/brandons-computer-science-notes/a-primer-on-functions-9a51c1e9de80</w:t>
-      </w:r>
-      <w:r>
-        <w:t xml:space="preserve"> (10th January 2020).</w:t>
-      </w:r>
-    </w:p>
-    <w:p>
-      <w:r>
-        <w:t xml:space="preserve">Spark Notes (no date) </w:t>
-      </w:r>
-      <w:r>
-        <w:rPr>
-          <w:i/>
-          <w:iCs/>
-        </w:rPr>
-        <w:t xml:space="preserve">Logarithmic Functions. </w:t>
-      </w:r>
-      <w:r>
-        <w:t xml:space="preserve">Available at: </w:t>
-      </w:r>
-      <w:r>
-        <w:t>https://www.sparknotes.com/math/precalc/exponentialandlogarithmicfunctions/section2/</w:t>
-      </w:r>
-      <w:r>
-        <w:t xml:space="preserve"> (Accessed 19 January 2020).</w:t>
-      </w:r>
-    </w:p>
-    <w:p>
-      <w:proofErr w:type="gramStart"/>
-      <w:r>
-        <w:t>Third-Helix</w:t>
-      </w:r>
-      <w:proofErr w:type="gramEnd"/>
-      <w:r>
-        <w:t xml:space="preserve"> (2013) </w:t>
-      </w:r>
-      <w:r>
-        <w:rPr>
-          <w:i/>
-          <w:iCs/>
-        </w:rPr>
-        <w:t xml:space="preserve">Doing </w:t>
-      </w:r>
-      <w:proofErr w:type="spellStart"/>
-      <w:r>
-        <w:rPr>
-          <w:i/>
-          <w:iCs/>
-        </w:rPr>
-        <w:t>Thumbstick</w:t>
-      </w:r>
-      <w:proofErr w:type="spellEnd"/>
-      <w:r>
-        <w:rPr>
-          <w:i/>
-          <w:iCs/>
-        </w:rPr>
-        <w:t xml:space="preserve"> Dead Zones Right. </w:t>
-      </w:r>
-      <w:r>
-        <w:t xml:space="preserve">Available at: </w:t>
-      </w:r>
-      <w:r>
-        <w:t>http://www.third-helix.com/2013/04/12/doing-thumbstick-dead-zones-right.html</w:t>
-      </w:r>
-      <w:r>
-        <w:t xml:space="preserve"> (Accessed 27 December 2019).</w:t>
-      </w:r>
-    </w:p>
-    <w:p>
-      <w:proofErr w:type="spellStart"/>
-      <w:r>
-        <w:t>Tuxic</w:t>
-      </w:r>
-      <w:proofErr w:type="spellEnd"/>
-      <w:r>
-        <w:t xml:space="preserve"> (2013) </w:t>
-      </w:r>
-      <w:r>
-        <w:rPr>
-          <w:i/>
-        </w:rPr>
-        <w:t xml:space="preserve">Unity: metronome like a pro. </w:t>
-      </w:r>
-      <w:r>
-        <w:t xml:space="preserve">Available at: </w:t>
-      </w:r>
-      <w:r>
-        <w:t>http://cubeslam.net/2013/12/19/unity-metronome-like-a-pro/</w:t>
-      </w:r>
-      <w:r>
-        <w:t xml:space="preserve"> (Accessed: 20 October 2019).</w:t>
-      </w:r>
-    </w:p>
-    <w:p>
-      <w:proofErr w:type="spellStart"/>
-      <w:r>
-        <w:t>Warmedxmints</w:t>
-      </w:r>
-      <w:proofErr w:type="spellEnd"/>
-      <w:r>
-        <w:t xml:space="preserve"> (2017) </w:t>
-      </w:r>
-      <w:r>
-        <w:rPr>
-          <w:i/>
-          <w:iCs/>
-        </w:rPr>
-        <w:t xml:space="preserve">Top down shooter rotation. </w:t>
-      </w:r>
-      <w:r>
-        <w:t xml:space="preserve">Available at: </w:t>
-      </w:r>
-      <w:r>
-        <w:t>https://www.reddit.com/r/Unity3D/comments/7mko7e/problem_getting_goodfeeling_aiming_with_joysticks/druqkfi?utm_source=share&amp;utm_medium=web2x</w:t>
-      </w:r>
-      <w:r>
-        <w:t xml:space="preserve"> (Accessed 27 December 2019).</w:t>
-      </w:r>
-    </w:p>
-    <w:p>
-      <w:proofErr w:type="spellStart"/>
-      <w:r>
-        <w:t>Zotov</w:t>
-      </w:r>
-      <w:proofErr w:type="spellEnd"/>
-      <w:r>
-        <w:t xml:space="preserve">. A (2018) </w:t>
-      </w:r>
-      <w:r>
-        <w:rPr>
-          <w:i/>
-        </w:rPr>
-        <w:t xml:space="preserve">Unity 2D Tutorial How </w:t>
-      </w:r>
-      <w:proofErr w:type="gramStart"/>
-      <w:r>
-        <w:rPr>
-          <w:i/>
-        </w:rPr>
-        <w:t>To</w:t>
-      </w:r>
-      <w:proofErr w:type="gramEnd"/>
-      <w:r>
-        <w:rPr>
-          <w:i/>
-        </w:rPr>
-        <w:t xml:space="preserve"> Make </w:t>
-      </w:r>
-      <w:proofErr w:type="spellStart"/>
-      <w:r>
-        <w:rPr>
-          <w:i/>
-        </w:rPr>
-        <w:t>Gameobject</w:t>
-      </w:r>
-      <w:proofErr w:type="spellEnd"/>
-      <w:r>
-        <w:rPr>
-          <w:i/>
-        </w:rPr>
-        <w:t xml:space="preserve"> Follow Mouse Pointer When Left Mouse Button Being Held Down. </w:t>
-      </w:r>
-      <w:r>
-        <w:t xml:space="preserve">24 August. Available at: </w:t>
-      </w:r>
-      <w:r>
-        <w:t>https://www.youtube.com/watch?v=EiWJY9AlPkY</w:t>
-      </w:r>
-      <w:r>
-        <w:t xml:space="preserve"> (Accessed: 9 October 2019).</w:t>
-      </w:r>
-    </w:p>
-    <w:p>
-      <w:proofErr w:type="spellStart"/>
-      <w:r>
-        <w:t>Zsw</w:t>
-      </w:r>
-      <w:proofErr w:type="spellEnd"/>
-      <w:r>
-        <w:t xml:space="preserve"> (2017) </w:t>
-      </w:r>
-      <w:r>
-        <w:rPr>
-          <w:i/>
-        </w:rPr>
-        <w:t xml:space="preserve">How to create a Spawn Area that can be visualized in the Unity Scene </w:t>
-      </w:r>
-      <w:proofErr w:type="gramStart"/>
-      <w:r>
-        <w:rPr>
-          <w:i/>
-        </w:rPr>
-        <w:t>Editor?.</w:t>
-      </w:r>
-      <w:proofErr w:type="gramEnd"/>
-      <w:r>
-        <w:t xml:space="preserve"> Available at:</w:t>
-      </w:r>
-      <w:r>
-        <w:t xml:space="preserve"> https://gamedev.stackexchange.com/questions/137873/how-to-create-a-spawn-area-that-can-be-visualized-in-the-unity-scene-editor</w:t>
-      </w:r>
-      <w:r>
-        <w:t xml:space="preserve"> (Accessed: 25 October 2019).</w:t>
-      </w:r>
     </w:p>
     <w:sectPr>
       <w:pgSz w:w="11906" w:h="16838"/>
@@ -792,7 +800,7 @@
       </w:pPr>
     </w:pPrDefault>
   </w:docDefaults>
-  <w:latentStyles w:defLockedState="0" w:defUIPriority="99" w:defSemiHidden="0" w:defUnhideWhenUsed="0" w:defQFormat="0" w:count="377">
+  <w:latentStyles w:defLockedState="0" w:defUIPriority="99" w:defSemiHidden="0" w:defUnhideWhenUsed="0" w:defQFormat="0" w:count="375">
     <w:lsdException w:name="Normal" w:uiPriority="0" w:qFormat="1"/>
     <w:lsdException w:name="heading 1" w:uiPriority="9" w:qFormat="1"/>
     <w:lsdException w:name="heading 2" w:semiHidden="1" w:uiPriority="9" w:unhideWhenUsed="1" w:qFormat="1"/>
@@ -1168,8 +1176,6 @@
     <w:lsdException w:name="Smart Hyperlink" w:semiHidden="1" w:unhideWhenUsed="1"/>
     <w:lsdException w:name="Hashtag" w:semiHidden="1" w:unhideWhenUsed="1"/>
     <w:lsdException w:name="Unresolved Mention" w:semiHidden="1" w:unhideWhenUsed="1"/>
-    <w:lsdException w:name="Smart Link" w:semiHidden="1" w:unhideWhenUsed="1"/>
-    <w:lsdException w:name="Smart Link Error" w:semiHidden="1" w:unhideWhenUsed="1"/>
   </w:latentStyles>
   <w:style w:type="paragraph" w:default="1" w:styleId="Normal">
     <w:name w:val="Normal"/>
@@ -1574,7 +1580,7 @@
 </file>
 
 <file path=customXml/itemProps1.xml><?xml version="1.0" encoding="utf-8"?>
-<ds:datastoreItem xmlns:ds="http://schemas.openxmlformats.org/officeDocument/2006/customXml" ds:itemID="{7E0A596F-3282-49CB-B3D2-4115846B5CE6}">
+<ds:datastoreItem xmlns:ds="http://schemas.openxmlformats.org/officeDocument/2006/customXml" ds:itemID="{AF1D4FA5-AE7A-4467-90AD-BFE10244F6BE}">
   <ds:schemaRefs>
     <ds:schemaRef ds:uri="http://schemas.openxmlformats.org/officeDocument/2006/bibliography"/>
   </ds:schemaRefs>

</xml_diff>

<commit_message>
Implemented Albedo Override, CameraFollow and Created Placeholder Arena
Also updated test scene, referencing document. Made file structure adjustments in Unity Project.
</commit_message>
<xml_diff>
--- a/Admin/References.docx
+++ b/Admin/References.docx
@@ -14,13 +14,8 @@
       </w:r>
     </w:p>
     <w:p>
-      <w:proofErr w:type="spellStart"/>
-      <w:r>
-        <w:t>Brackeys</w:t>
-      </w:r>
-      <w:proofErr w:type="spellEnd"/>
-      <w:r>
-        <w:t xml:space="preserve"> (2019) </w:t>
+      <w:r>
+        <w:t xml:space="preserve">Brackeys (2019) </w:t>
       </w:r>
       <w:r>
         <w:rPr>
@@ -46,21 +41,7 @@
         <w:rPr>
           <w:i/>
         </w:rPr>
-        <w:t xml:space="preserve">How to set screen </w:t>
-      </w:r>
-      <w:proofErr w:type="gramStart"/>
-      <w:r>
-        <w:rPr>
-          <w:i/>
-        </w:rPr>
-        <w:t>boundaries?.</w:t>
-      </w:r>
-      <w:proofErr w:type="gramEnd"/>
-      <w:r>
-        <w:rPr>
-          <w:i/>
-        </w:rPr>
-        <w:t xml:space="preserve"> </w:t>
+        <w:t xml:space="preserve">How to set screen boundaries?. </w:t>
       </w:r>
       <w:r>
         <w:t xml:space="preserve">Available at: </w:t>
@@ -94,41 +75,14 @@
       </w:r>
     </w:p>
     <w:p>
-      <w:proofErr w:type="spellStart"/>
-      <w:r>
-        <w:t>Drudiverse</w:t>
-      </w:r>
-      <w:proofErr w:type="spellEnd"/>
-      <w:r>
-        <w:t xml:space="preserve"> (2017) </w:t>
-      </w:r>
-      <w:r>
-        <w:rPr>
-          <w:i/>
-        </w:rPr>
-        <w:t xml:space="preserve">Bullet Management: Possible Without </w:t>
-      </w:r>
-      <w:proofErr w:type="spellStart"/>
-      <w:proofErr w:type="gramStart"/>
-      <w:r>
-        <w:rPr>
-          <w:i/>
-        </w:rPr>
-        <w:t>Rigidbody</w:t>
-      </w:r>
-      <w:proofErr w:type="spellEnd"/>
-      <w:r>
-        <w:rPr>
-          <w:i/>
-        </w:rPr>
-        <w:t>?.</w:t>
-      </w:r>
-      <w:proofErr w:type="gramEnd"/>
-      <w:r>
-        <w:rPr>
-          <w:i/>
-        </w:rPr>
-        <w:t xml:space="preserve"> </w:t>
+      <w:r>
+        <w:t xml:space="preserve">Drudiverse (2017) </w:t>
+      </w:r>
+      <w:r>
+        <w:rPr>
+          <w:i/>
+        </w:rPr>
+        <w:t xml:space="preserve">Bullet Management: Possible Without Rigidbody?. </w:t>
       </w:r>
       <w:r>
         <w:t xml:space="preserve">Available at: </w:t>
@@ -141,13 +95,8 @@
       </w:r>
     </w:p>
     <w:p>
-      <w:proofErr w:type="spellStart"/>
-      <w:r>
-        <w:t>Druminfected</w:t>
-      </w:r>
-      <w:proofErr w:type="spellEnd"/>
-      <w:r>
-        <w:t xml:space="preserve"> (2014) </w:t>
+      <w:r>
+        <w:t xml:space="preserve">Druminfected (2014) </w:t>
       </w:r>
       <w:r>
         <w:rPr>
@@ -166,27 +115,14 @@
       </w:r>
     </w:p>
     <w:p>
-      <w:proofErr w:type="spellStart"/>
-      <w:r>
-        <w:t>ftvs</w:t>
-      </w:r>
-      <w:proofErr w:type="spellEnd"/>
-      <w:r>
-        <w:t xml:space="preserve"> (2014) </w:t>
-      </w:r>
-      <w:proofErr w:type="spellStart"/>
-      <w:r>
-        <w:rPr>
-          <w:i/>
-        </w:rPr>
-        <w:t>CameraShake.cs</w:t>
-      </w:r>
-      <w:proofErr w:type="spellEnd"/>
-      <w:r>
-        <w:rPr>
-          <w:i/>
-        </w:rPr>
-        <w:t xml:space="preserve">. </w:t>
+      <w:r>
+        <w:t xml:space="preserve">ftvs (2014) </w:t>
+      </w:r>
+      <w:r>
+        <w:rPr>
+          <w:i/>
+        </w:rPr>
+        <w:t xml:space="preserve">CameraShake.cs. </w:t>
       </w:r>
       <w:r>
         <w:t xml:space="preserve">Available at: </w:t>
@@ -239,13 +175,8 @@
       </w:r>
     </w:p>
     <w:p>
-      <w:proofErr w:type="spellStart"/>
-      <w:r>
-        <w:t>Kakkuonhyvaa</w:t>
-      </w:r>
-      <w:proofErr w:type="spellEnd"/>
-      <w:r>
-        <w:t xml:space="preserve"> (2016) </w:t>
+      <w:r>
+        <w:t xml:space="preserve">Kakkuonhyvaa (2016) </w:t>
       </w:r>
       <w:r>
         <w:rPr>
@@ -285,35 +216,14 @@
       </w:r>
     </w:p>
     <w:p>
-      <w:proofErr w:type="spellStart"/>
-      <w:r>
-        <w:t>mviranyi</w:t>
-      </w:r>
-      <w:proofErr w:type="spellEnd"/>
-      <w:r>
-        <w:t xml:space="preserve">, </w:t>
-      </w:r>
-      <w:proofErr w:type="spellStart"/>
-      <w:r>
-        <w:t>theDrake</w:t>
-      </w:r>
-      <w:proofErr w:type="spellEnd"/>
-      <w:r>
-        <w:t xml:space="preserve"> et al. (2019) </w:t>
-      </w:r>
-      <w:proofErr w:type="spellStart"/>
-      <w:r>
-        <w:rPr>
-          <w:i/>
-        </w:rPr>
-        <w:t>Unity.gitignore</w:t>
-      </w:r>
-      <w:proofErr w:type="spellEnd"/>
-      <w:r>
-        <w:rPr>
-          <w:i/>
-        </w:rPr>
-        <w:t xml:space="preserve">. </w:t>
+      <w:r>
+        <w:t xml:space="preserve">mviranyi, theDrake et al. (2019) </w:t>
+      </w:r>
+      <w:r>
+        <w:rPr>
+          <w:i/>
+        </w:rPr>
+        <w:t xml:space="preserve">Unity.gitignore. </w:t>
       </w:r>
       <w:r>
         <w:t xml:space="preserve">Available at: </w:t>
@@ -353,7 +263,6 @@
           <w:sz w:val="24"/>
         </w:rPr>
       </w:pPr>
-      <w:proofErr w:type="spellStart"/>
       <w:r>
         <w:rPr>
           <w:rFonts w:cstheme="minorHAnsi"/>
@@ -361,9 +270,19 @@
           <w:szCs w:val="20"/>
           <w:shd w:val="clear" w:color="auto" w:fill="FFFFFF"/>
         </w:rPr>
-        <w:t>PixelNest</w:t>
-      </w:r>
-      <w:proofErr w:type="spellEnd"/>
+        <w:t>PixelNest (2013). </w:t>
+      </w:r>
+      <w:r>
+        <w:rPr>
+          <w:rFonts w:cstheme="minorHAnsi"/>
+          <w:i/>
+          <w:iCs/>
+          <w:color w:val="000000"/>
+          <w:szCs w:val="20"/>
+          <w:shd w:val="clear" w:color="auto" w:fill="FFFFFF"/>
+        </w:rPr>
+        <w:t>Parallax scrolling — Pixelnest Studio</w:t>
+      </w:r>
       <w:r>
         <w:rPr>
           <w:rFonts w:cstheme="minorHAnsi"/>
@@ -371,81 +290,12 @@
           <w:szCs w:val="20"/>
           <w:shd w:val="clear" w:color="auto" w:fill="FFFFFF"/>
         </w:rPr>
-        <w:t xml:space="preserve"> (2013). </w:t>
-      </w:r>
-      <w:r>
-        <w:rPr>
-          <w:rFonts w:cstheme="minorHAnsi"/>
-          <w:i/>
-          <w:iCs/>
-          <w:color w:val="000000"/>
-          <w:szCs w:val="20"/>
-          <w:shd w:val="clear" w:color="auto" w:fill="FFFFFF"/>
-        </w:rPr>
-        <w:t xml:space="preserve">Parallax scrolling — </w:t>
-      </w:r>
-      <w:proofErr w:type="spellStart"/>
-      <w:r>
-        <w:rPr>
-          <w:rFonts w:cstheme="minorHAnsi"/>
-          <w:i/>
-          <w:iCs/>
-          <w:color w:val="000000"/>
-          <w:szCs w:val="20"/>
-          <w:shd w:val="clear" w:color="auto" w:fill="FFFFFF"/>
-        </w:rPr>
-        <w:t>Pixelnest</w:t>
-      </w:r>
-      <w:proofErr w:type="spellEnd"/>
-      <w:r>
-        <w:rPr>
-          <w:rFonts w:cstheme="minorHAnsi"/>
-          <w:i/>
-          <w:iCs/>
-          <w:color w:val="000000"/>
-          <w:szCs w:val="20"/>
-          <w:shd w:val="clear" w:color="auto" w:fill="FFFFFF"/>
-        </w:rPr>
-        <w:t xml:space="preserve"> Studio</w:t>
-      </w:r>
-      <w:r>
-        <w:rPr>
-          <w:rFonts w:cstheme="minorHAnsi"/>
-          <w:color w:val="000000"/>
-          <w:szCs w:val="20"/>
-          <w:shd w:val="clear" w:color="auto" w:fill="FFFFFF"/>
-        </w:rPr>
-        <w:t xml:space="preserve">. [online] </w:t>
-      </w:r>
-      <w:proofErr w:type="spellStart"/>
-      <w:r>
-        <w:rPr>
-          <w:rFonts w:cstheme="minorHAnsi"/>
-          <w:color w:val="000000"/>
-          <w:szCs w:val="20"/>
-          <w:shd w:val="clear" w:color="auto" w:fill="FFFFFF"/>
-        </w:rPr>
-        <w:t>Pixelnest</w:t>
-      </w:r>
-      <w:proofErr w:type="spellEnd"/>
-      <w:r>
-        <w:rPr>
-          <w:rFonts w:cstheme="minorHAnsi"/>
-          <w:color w:val="000000"/>
-          <w:szCs w:val="20"/>
-          <w:shd w:val="clear" w:color="auto" w:fill="FFFFFF"/>
-        </w:rPr>
-        <w:t xml:space="preserve"> Studio. Available at: https://pixelnest.io/tutorials/2d-game-unity/parallax-scrolling/ [Accessed 13 Nov. 2019].</w:t>
-      </w:r>
-    </w:p>
-    <w:p>
-      <w:proofErr w:type="spellStart"/>
-      <w:r>
-        <w:t>Placzek</w:t>
-      </w:r>
-      <w:proofErr w:type="spellEnd"/>
-      <w:r>
-        <w:t xml:space="preserve">, M (2016) </w:t>
+        <w:t>. [online] Pixelnest Studio. Available at: https://pixelnest.io/tutorials/2d-game-unity/parallax-scrolling/ [Accessed 13 Nov. 2019].</w:t>
+      </w:r>
+    </w:p>
+    <w:p>
+      <w:r>
+        <w:t xml:space="preserve">Placzek, M (2016) </w:t>
       </w:r>
       <w:r>
         <w:rPr>
@@ -464,33 +314,14 @@
       </w:r>
     </w:p>
     <w:p>
-      <w:proofErr w:type="spellStart"/>
-      <w:r>
-        <w:t>Pleaner</w:t>
-      </w:r>
-      <w:proofErr w:type="spellEnd"/>
-      <w:r>
-        <w:t xml:space="preserve">, M. (2016) </w:t>
-      </w:r>
-      <w:r>
-        <w:rPr>
-          <w:i/>
-        </w:rPr>
-        <w:t xml:space="preserve">How to reference or calculate the percentage pitch change between two </w:t>
-      </w:r>
-      <w:proofErr w:type="gramStart"/>
-      <w:r>
-        <w:rPr>
-          <w:i/>
-        </w:rPr>
-        <w:t>notes?.</w:t>
-      </w:r>
-      <w:proofErr w:type="gramEnd"/>
-      <w:r>
-        <w:rPr>
-          <w:i/>
-        </w:rPr>
-        <w:t xml:space="preserve"> </w:t>
+      <w:r>
+        <w:t xml:space="preserve">Pleaner, M. (2016) </w:t>
+      </w:r>
+      <w:r>
+        <w:rPr>
+          <w:i/>
+        </w:rPr>
+        <w:t xml:space="preserve">How to reference or calculate the percentage pitch change between two notes?. </w:t>
       </w:r>
       <w:r>
         <w:t xml:space="preserve">Available at: </w:t>
@@ -511,21 +342,7 @@
         <w:rPr>
           <w:i/>
         </w:rPr>
-        <w:t xml:space="preserve">Making your Pixel Art Game </w:t>
-      </w:r>
-      <w:proofErr w:type="gramStart"/>
-      <w:r>
-        <w:rPr>
-          <w:i/>
-        </w:rPr>
-        <w:t>look</w:t>
-      </w:r>
-      <w:proofErr w:type="gramEnd"/>
-      <w:r>
-        <w:rPr>
-          <w:i/>
-        </w:rPr>
-        <w:t xml:space="preserve"> Pixel Perfect in Unity3D. </w:t>
+        <w:t xml:space="preserve">Making your Pixel Art Game look Pixel Perfect in Unity3D. </w:t>
       </w:r>
       <w:r>
         <w:t xml:space="preserve">Available at: </w:t>
@@ -538,13 +355,8 @@
       </w:r>
     </w:p>
     <w:p>
-      <w:proofErr w:type="spellStart"/>
-      <w:r>
-        <w:t>Skerritt</w:t>
-      </w:r>
-      <w:proofErr w:type="spellEnd"/>
-      <w:r>
-        <w:t xml:space="preserve">, B. (2017) </w:t>
+      <w:r>
+        <w:t xml:space="preserve">Skerritt, B. (2017) </w:t>
       </w:r>
       <w:r>
         <w:rPr>
@@ -593,127 +405,68 @@
           <w:i/>
           <w:iCs/>
         </w:rPr>
-        <w:t xml:space="preserve">Doing </w:t>
-      </w:r>
-      <w:proofErr w:type="spellStart"/>
+        <w:t xml:space="preserve">Doing Thumbstick Dead Zones Right. </w:t>
+      </w:r>
+      <w:r>
+        <w:t xml:space="preserve">Available at: </w:t>
+      </w:r>
+      <w:r>
+        <w:t>http://www.third-helix.com/2013/04/12/doing-thumbstick-dead-zones-right.html</w:t>
+      </w:r>
+      <w:r>
+        <w:t xml:space="preserve"> (Accessed 27 December 2019).</w:t>
+      </w:r>
+    </w:p>
+    <w:p>
+      <w:r>
+        <w:t xml:space="preserve">Tuxic (2013) </w:t>
+      </w:r>
+      <w:r>
+        <w:rPr>
+          <w:i/>
+        </w:rPr>
+        <w:t xml:space="preserve">Unity: metronome like a pro. </w:t>
+      </w:r>
+      <w:r>
+        <w:t xml:space="preserve">Available at: </w:t>
+      </w:r>
+      <w:r>
+        <w:t>http://cubeslam.net/2013/12/19/unity-metronome-like-a-pro/</w:t>
+      </w:r>
+      <w:r>
+        <w:t xml:space="preserve"> (Accessed: 20 October 2019).</w:t>
+      </w:r>
+    </w:p>
+    <w:p>
+      <w:r>
+        <w:t xml:space="preserve">Warmedxmints (2017) </w:t>
+      </w:r>
       <w:r>
         <w:rPr>
           <w:i/>
           <w:iCs/>
         </w:rPr>
-        <w:t>Thumbstick</w:t>
-      </w:r>
-      <w:proofErr w:type="spellEnd"/>
-      <w:r>
-        <w:rPr>
-          <w:i/>
-          <w:iCs/>
-        </w:rPr>
-        <w:t xml:space="preserve"> Dead Zones Right. </w:t>
-      </w:r>
-      <w:r>
-        <w:t xml:space="preserve">Available at: </w:t>
-      </w:r>
-      <w:r>
-        <w:t>http://www.third-helix.com/2013/04/12/doing-thumbstick-dead-zones-right.html</w:t>
+        <w:t xml:space="preserve">Top down shooter rotation. </w:t>
+      </w:r>
+      <w:r>
+        <w:t xml:space="preserve">Available at: </w:t>
+      </w:r>
+      <w:r>
+        <w:t>https://www.reddit.com/r/Unity3D/comments/7mko7e/problem_getting_goodfeeling_aiming_with_joysticks/druqkfi?utm_source=share&amp;utm_medium=web2x</w:t>
       </w:r>
       <w:r>
         <w:t xml:space="preserve"> (Accessed 27 December 2019).</w:t>
       </w:r>
     </w:p>
     <w:p>
-      <w:proofErr w:type="spellStart"/>
-      <w:r>
-        <w:t>Tuxic</w:t>
-      </w:r>
-      <w:proofErr w:type="spellEnd"/>
-      <w:r>
-        <w:t xml:space="preserve"> (2013) </w:t>
-      </w:r>
-      <w:r>
-        <w:rPr>
-          <w:i/>
-        </w:rPr>
-        <w:t xml:space="preserve">Unity: metronome like a pro. </w:t>
-      </w:r>
-      <w:r>
-        <w:t xml:space="preserve">Available at: </w:t>
-      </w:r>
-      <w:r>
-        <w:t>http://cubeslam.net/2013/12/19/unity-metronome-like-a-pro/</w:t>
-      </w:r>
-      <w:r>
-        <w:t xml:space="preserve"> (Accessed: 20 October 2019).</w:t>
-      </w:r>
-    </w:p>
-    <w:p>
-      <w:proofErr w:type="spellStart"/>
-      <w:r>
-        <w:t>Warmedxmints</w:t>
-      </w:r>
-      <w:proofErr w:type="spellEnd"/>
-      <w:r>
-        <w:t xml:space="preserve"> (2017) </w:t>
-      </w:r>
-      <w:r>
-        <w:rPr>
-          <w:i/>
-          <w:iCs/>
-        </w:rPr>
-        <w:t xml:space="preserve">Top down shooter rotation. </w:t>
-      </w:r>
-      <w:r>
-        <w:t xml:space="preserve">Available at: </w:t>
-      </w:r>
-      <w:r>
-        <w:t>https://www.reddit.com/r/Unity3D/comments/7mko7e/problem_getting_goodfeeling_aiming_with_joysticks/druqkfi?utm_source=share&amp;utm_medium=web2x</w:t>
-      </w:r>
-      <w:r>
-        <w:t xml:space="preserve"> (Accessed 27 December 2019).</w:t>
-      </w:r>
-    </w:p>
-    <w:p>
-      <w:proofErr w:type="spellStart"/>
-      <w:r>
-        <w:t>Zotov</w:t>
-      </w:r>
-      <w:proofErr w:type="spellEnd"/>
-      <w:r>
-        <w:t xml:space="preserve">. A (2018) </w:t>
-      </w:r>
-      <w:r>
-        <w:rPr>
-          <w:i/>
-        </w:rPr>
-        <w:t xml:space="preserve">Unity 2D Tutorial How </w:t>
-      </w:r>
-      <w:proofErr w:type="gramStart"/>
-      <w:r>
-        <w:rPr>
-          <w:i/>
-        </w:rPr>
-        <w:t>To</w:t>
-      </w:r>
-      <w:proofErr w:type="gramEnd"/>
-      <w:r>
-        <w:rPr>
-          <w:i/>
-        </w:rPr>
-        <w:t xml:space="preserve"> Make </w:t>
-      </w:r>
-      <w:proofErr w:type="spellStart"/>
-      <w:r>
-        <w:rPr>
-          <w:i/>
-        </w:rPr>
-        <w:t>Gameobject</w:t>
-      </w:r>
-      <w:proofErr w:type="spellEnd"/>
-      <w:r>
-        <w:rPr>
-          <w:i/>
-        </w:rPr>
-        <w:t xml:space="preserve"> Follow Mouse Pointer When Left Mouse Button Being Held Down. </w:t>
+      <w:r>
+        <w:t xml:space="preserve">Zotov. A (2018) </w:t>
+      </w:r>
+      <w:r>
+        <w:rPr>
+          <w:i/>
+        </w:rPr>
+        <w:t xml:space="preserve">Unity 2D Tutorial How To Make Gameobject Follow Mouse Pointer When Left Mouse Button Being Held Down. </w:t>
       </w:r>
       <w:r>
         <w:t xml:space="preserve">24 August. Available at: </w:t>
@@ -726,28 +479,15 @@
       </w:r>
     </w:p>
     <w:p>
-      <w:proofErr w:type="spellStart"/>
-      <w:r>
-        <w:t>Zsw</w:t>
-      </w:r>
-      <w:proofErr w:type="spellEnd"/>
-      <w:r>
-        <w:t xml:space="preserve"> (2017) </w:t>
-      </w:r>
-      <w:r>
-        <w:rPr>
-          <w:i/>
-        </w:rPr>
-        <w:t xml:space="preserve">How to create a Spawn Area that can be visualized in the Unity Scene </w:t>
-      </w:r>
-      <w:proofErr w:type="gramStart"/>
-      <w:r>
-        <w:rPr>
-          <w:i/>
-        </w:rPr>
-        <w:t>Editor?.</w:t>
-      </w:r>
-      <w:proofErr w:type="gramEnd"/>
+      <w:r>
+        <w:t xml:space="preserve">Zsw (2017) </w:t>
+      </w:r>
+      <w:r>
+        <w:rPr>
+          <w:i/>
+        </w:rPr>
+        <w:t>How to create a Spawn Area that can be visualized in the Unity Scene Editor?.</w:t>
+      </w:r>
       <w:r>
         <w:t xml:space="preserve"> Available at:</w:t>
       </w:r>
@@ -769,6 +509,28 @@
       </w:hyperlink>
       <w:r>
         <w:t xml:space="preserve"> (20th Jan)</w:t>
+      </w:r>
+    </w:p>
+    <w:p>
+      <w:hyperlink r:id="rId6" w:history="1">
+        <w:r>
+          <w:rPr>
+            <w:rStyle w:val="Hyperlink"/>
+          </w:rPr>
+          <w:t>https://www.youtube.com/watch?v=MFQhpwc6cKE&amp;t=319s</w:t>
+        </w:r>
+      </w:hyperlink>
+      <w:r>
+        <w:t xml:space="preserve"> (21</w:t>
+      </w:r>
+      <w:r>
+        <w:rPr>
+          <w:vertAlign w:val="superscript"/>
+        </w:rPr>
+        <w:t>st</w:t>
+      </w:r>
+      <w:r>
+        <w:t xml:space="preserve"> Jan)</w:t>
       </w:r>
       <w:bookmarkStart w:id="0" w:name="_GoBack"/>
       <w:bookmarkEnd w:id="0"/>
@@ -800,7 +562,7 @@
       </w:pPr>
     </w:pPrDefault>
   </w:docDefaults>
-  <w:latentStyles w:defLockedState="0" w:defUIPriority="99" w:defSemiHidden="0" w:defUnhideWhenUsed="0" w:defQFormat="0" w:count="375">
+  <w:latentStyles w:defLockedState="0" w:defUIPriority="99" w:defSemiHidden="0" w:defUnhideWhenUsed="0" w:defQFormat="0" w:count="377">
     <w:lsdException w:name="Normal" w:uiPriority="0" w:qFormat="1"/>
     <w:lsdException w:name="heading 1" w:uiPriority="9" w:qFormat="1"/>
     <w:lsdException w:name="heading 2" w:semiHidden="1" w:uiPriority="9" w:unhideWhenUsed="1" w:qFormat="1"/>
@@ -906,7 +668,6 @@
     <w:lsdException w:name="HTML Sample" w:semiHidden="1" w:unhideWhenUsed="1"/>
     <w:lsdException w:name="HTML Typewriter" w:semiHidden="1" w:unhideWhenUsed="1"/>
     <w:lsdException w:name="HTML Variable" w:semiHidden="1" w:unhideWhenUsed="1"/>
-    <w:lsdException w:name="Normal Table" w:semiHidden="1" w:unhideWhenUsed="1"/>
     <w:lsdException w:name="annotation subject" w:semiHidden="1" w:unhideWhenUsed="1"/>
     <w:lsdException w:name="No List" w:semiHidden="1" w:unhideWhenUsed="1"/>
     <w:lsdException w:name="Outline List 1" w:semiHidden="1" w:unhideWhenUsed="1"/>
@@ -952,11 +713,9 @@
     <w:lsdException w:name="Table Subtle 1" w:semiHidden="1" w:unhideWhenUsed="1"/>
     <w:lsdException w:name="Table Subtle 2" w:semiHidden="1" w:unhideWhenUsed="1"/>
     <w:lsdException w:name="Table Web 1" w:semiHidden="1" w:unhideWhenUsed="1"/>
-    <w:lsdException w:name="Table Web 2" w:semiHidden="1" w:unhideWhenUsed="1"/>
     <w:lsdException w:name="Table Web 3" w:semiHidden="1" w:unhideWhenUsed="1"/>
     <w:lsdException w:name="Balloon Text" w:semiHidden="1" w:unhideWhenUsed="1"/>
     <w:lsdException w:name="Table Grid" w:uiPriority="39"/>
-    <w:lsdException w:name="Table Theme" w:semiHidden="1" w:unhideWhenUsed="1"/>
     <w:lsdException w:name="Placeholder Text" w:semiHidden="1"/>
     <w:lsdException w:name="No Spacing" w:uiPriority="1" w:qFormat="1"/>
     <w:lsdException w:name="Light Shading" w:uiPriority="60"/>
@@ -1176,6 +935,8 @@
     <w:lsdException w:name="Smart Hyperlink" w:semiHidden="1" w:unhideWhenUsed="1"/>
     <w:lsdException w:name="Hashtag" w:semiHidden="1" w:unhideWhenUsed="1"/>
     <w:lsdException w:name="Unresolved Mention" w:semiHidden="1" w:unhideWhenUsed="1"/>
+    <w:lsdException w:name="Smart Link" w:semiHidden="1" w:unhideWhenUsed="1"/>
+    <w:lsdException w:name="Smart Link Error" w:semiHidden="1" w:unhideWhenUsed="1"/>
   </w:latentStyles>
   <w:style w:type="paragraph" w:default="1" w:styleId="Normal">
     <w:name w:val="Normal"/>
@@ -1580,7 +1341,7 @@
 </file>
 
 <file path=customXml/itemProps1.xml><?xml version="1.0" encoding="utf-8"?>
-<ds:datastoreItem xmlns:ds="http://schemas.openxmlformats.org/officeDocument/2006/customXml" ds:itemID="{AF1D4FA5-AE7A-4467-90AD-BFE10244F6BE}">
+<ds:datastoreItem xmlns:ds="http://schemas.openxmlformats.org/officeDocument/2006/customXml" ds:itemID="{4DB14668-E9A3-400D-B2A2-C61D9C75CB97}">
   <ds:schemaRefs>
     <ds:schemaRef ds:uri="http://schemas.openxmlformats.org/officeDocument/2006/bibliography"/>
   </ds:schemaRefs>

</xml_diff>

<commit_message>
Created Debug UI, Added Getter/Setter Functions to PlayerController.cs
</commit_message>
<xml_diff>
--- a/Admin/References.docx
+++ b/Admin/References.docx
@@ -531,6 +531,19 @@
       </w:r>
       <w:r>
         <w:t xml:space="preserve"> Jan)</w:t>
+      </w:r>
+    </w:p>
+    <w:p>
+      <w:hyperlink r:id="rId7" w:history="1">
+        <w:r>
+          <w:rPr>
+            <w:rStyle w:val="Hyperlink"/>
+          </w:rPr>
+          <w:t>https://stackoverflow.com/questions/53693118/textmesh-pro-text-will-not-change-via-script</w:t>
+        </w:r>
+      </w:hyperlink>
+      <w:r>
+        <w:t xml:space="preserve"> (24th Jan)</w:t>
       </w:r>
       <w:bookmarkStart w:id="0" w:name="_GoBack"/>
       <w:bookmarkEnd w:id="0"/>
@@ -668,6 +681,7 @@
     <w:lsdException w:name="HTML Sample" w:semiHidden="1" w:unhideWhenUsed="1"/>
     <w:lsdException w:name="HTML Typewriter" w:semiHidden="1" w:unhideWhenUsed="1"/>
     <w:lsdException w:name="HTML Variable" w:semiHidden="1" w:unhideWhenUsed="1"/>
+    <w:lsdException w:name="Normal Table" w:semiHidden="1" w:unhideWhenUsed="1"/>
     <w:lsdException w:name="annotation subject" w:semiHidden="1" w:unhideWhenUsed="1"/>
     <w:lsdException w:name="No List" w:semiHidden="1" w:unhideWhenUsed="1"/>
     <w:lsdException w:name="Outline List 1" w:semiHidden="1" w:unhideWhenUsed="1"/>
@@ -713,9 +727,11 @@
     <w:lsdException w:name="Table Subtle 1" w:semiHidden="1" w:unhideWhenUsed="1"/>
     <w:lsdException w:name="Table Subtle 2" w:semiHidden="1" w:unhideWhenUsed="1"/>
     <w:lsdException w:name="Table Web 1" w:semiHidden="1" w:unhideWhenUsed="1"/>
+    <w:lsdException w:name="Table Web 2" w:semiHidden="1" w:unhideWhenUsed="1"/>
     <w:lsdException w:name="Table Web 3" w:semiHidden="1" w:unhideWhenUsed="1"/>
     <w:lsdException w:name="Balloon Text" w:semiHidden="1" w:unhideWhenUsed="1"/>
     <w:lsdException w:name="Table Grid" w:uiPriority="39"/>
+    <w:lsdException w:name="Table Theme" w:semiHidden="1" w:unhideWhenUsed="1"/>
     <w:lsdException w:name="Placeholder Text" w:semiHidden="1"/>
     <w:lsdException w:name="No Spacing" w:uiPriority="1" w:qFormat="1"/>
     <w:lsdException w:name="Light Shading" w:uiPriority="60"/>
@@ -1341,7 +1357,7 @@
 </file>
 
 <file path=customXml/itemProps1.xml><?xml version="1.0" encoding="utf-8"?>
-<ds:datastoreItem xmlns:ds="http://schemas.openxmlformats.org/officeDocument/2006/customXml" ds:itemID="{4DB14668-E9A3-400D-B2A2-C61D9C75CB97}">
+<ds:datastoreItem xmlns:ds="http://schemas.openxmlformats.org/officeDocument/2006/customXml" ds:itemID="{9EE5EDE3-652D-4707-9F7B-7EC3737368EE}">
   <ds:schemaRefs>
     <ds:schemaRef ds:uri="http://schemas.openxmlformats.org/officeDocument/2006/bibliography"/>
   </ds:schemaRefs>

</xml_diff>

<commit_message>
Created Class to Hold Updated Bars, Populated Audio Manager in Scene with References
Co-Authored-By: kt-millar <kt-millar@users.noreply.github.com>
</commit_message>
<xml_diff>
--- a/Admin/References.docx
+++ b/Admin/References.docx
@@ -526,25 +526,13 @@
         <w:rPr>
           <w:i/>
         </w:rPr>
-        <w:t>Smooth Camera Follow in Unity</w:t>
-      </w:r>
-      <w:r>
-        <w:rPr>
-          <w:i/>
-        </w:rPr>
-        <w:t xml:space="preserve">. </w:t>
-      </w:r>
-      <w:r>
-        <w:t>28 June</w:t>
-      </w:r>
-      <w:r>
-        <w:t xml:space="preserve">. Available at: </w:t>
-      </w:r>
-      <w:r>
-        <w:t>https://www.youtube.com/watch?v=MFQhpwc6cKE&amp;t=319s</w:t>
-      </w:r>
-      <w:r>
-        <w:t xml:space="preserve"> </w:t>
+        <w:t xml:space="preserve">Smooth Camera Follow in Unity. </w:t>
+      </w:r>
+      <w:r>
+        <w:t xml:space="preserve">28 June. Available at: </w:t>
+      </w:r>
+      <w:r>
+        <w:t xml:space="preserve">https://www.youtube.com/watch?v=MFQhpwc6cKE&amp;t=319s </w:t>
       </w:r>
       <w:r>
         <w:t>(Accessed</w:t>
@@ -556,36 +544,50 @@
         <w:t xml:space="preserve"> 21 Jan 2020).</w:t>
       </w:r>
     </w:p>
-    <w:bookmarkStart w:id="0" w:name="_GoBack"/>
-    <w:bookmarkEnd w:id="0"/>
-    <w:p>
-      <w:r>
-        <w:fldChar w:fldCharType="begin"/>
-      </w:r>
-      <w:r>
-        <w:instrText xml:space="preserve"> HYPERLINK "</w:instrText>
-      </w:r>
-      <w:r>
-        <w:instrText>https://answers.unity.com/questions/1547654/animated-line-between-two-points.html</w:instrText>
-      </w:r>
-      <w:r>
-        <w:instrText xml:space="preserve">" </w:instrText>
-      </w:r>
-      <w:r>
-        <w:fldChar w:fldCharType="separate"/>
-      </w:r>
-      <w:r>
-        <w:rPr>
-          <w:rStyle w:val="Hyperlink"/>
-        </w:rPr>
-        <w:t>https://answers.unity.com/questions/1547654/animated-line-between-two-points.html</w:t>
-      </w:r>
-      <w:r>
-        <w:fldChar w:fldCharType="end"/>
-      </w:r>
+    <w:p>
+      <w:hyperlink r:id="rId5" w:history="1">
+        <w:r>
+          <w:rPr>
+            <w:rStyle w:val="Hyperlink"/>
+          </w:rPr>
+          <w:t>https://answers.unity.com/questions/1547654/animated-line-between-two-points.html</w:t>
+        </w:r>
+      </w:hyperlink>
       <w:r>
         <w:t xml:space="preserve"> (4th February)</w:t>
       </w:r>
+    </w:p>
+    <w:p>
+      <w:r>
+        <w:t>https://learn.unity.com/tutorial/lists-and-dictionaries#5c89434eedbc2a0d28f48a70</w:t>
+      </w:r>
+      <w:r>
+        <w:t xml:space="preserve"> (5</w:t>
+      </w:r>
+      <w:r>
+        <w:rPr>
+          <w:vertAlign w:val="superscript"/>
+        </w:rPr>
+        <w:t>th</w:t>
+      </w:r>
+      <w:r>
+        <w:t xml:space="preserve"> February)</w:t>
+      </w:r>
+    </w:p>
+    <w:p>
+      <w:hyperlink r:id="rId6" w:history="1">
+        <w:r>
+          <w:rPr>
+            <w:rStyle w:val="Hyperlink"/>
+          </w:rPr>
+          <w:t>https://answers.unity.com/questions/456515/create-a-custom-variable-type-in-c.html</w:t>
+        </w:r>
+      </w:hyperlink>
+      <w:r>
+        <w:t xml:space="preserve"> (5th February)</w:t>
+      </w:r>
+      <w:bookmarkStart w:id="0" w:name="_GoBack"/>
+      <w:bookmarkEnd w:id="0"/>
     </w:p>
     <w:sectPr>
       <w:pgSz w:w="11906" w:h="16838"/>
@@ -1396,7 +1398,7 @@
 </file>
 
 <file path=customXml/itemProps1.xml><?xml version="1.0" encoding="utf-8"?>
-<ds:datastoreItem xmlns:ds="http://schemas.openxmlformats.org/officeDocument/2006/customXml" ds:itemID="{455ED18E-DA46-4005-B2BF-2A1BAF0FEA77}">
+<ds:datastoreItem xmlns:ds="http://schemas.openxmlformats.org/officeDocument/2006/customXml" ds:itemID="{161836E5-8552-42CE-8C1A-7C1D6007C39C}">
   <ds:schemaRefs>
     <ds:schemaRef ds:uri="http://schemas.openxmlformats.org/officeDocument/2006/bibliography"/>
   </ds:schemaRefs>

</xml_diff>